<commit_message>
ADD report word and PDF
</commit_message>
<xml_diff>
--- a/Lab3/Report.docx
+++ b/Lab3/Report.docx
@@ -5,8 +5,12 @@
     <w:sdt>
       <w:sdtPr>
         <w:rPr>
-          <w:rFonts w:ascii="Times New Roman"/>
+          <w:rFonts w:ascii="Times New Roman" w:eastAsiaTheme="minorHAnsi" w:hAnsiTheme="minorBidi" w:cstheme="minorBidi"/>
+          <w:kern w:val="2"/>
           <w:sz w:val="20"/>
+          <w:szCs w:val="22"/>
+          <w:lang w:val="en-GB"/>
+          <w14:ligatures w14:val="standardContextual"/>
         </w:rPr>
         <w:id w:val="-2011744374"/>
         <w:docPartObj>
@@ -16,12 +20,8 @@
       </w:sdtPr>
       <w:sdtEndPr>
         <w:rPr>
-          <w:rFonts w:asciiTheme="minorBidi" w:eastAsiaTheme="minorHAnsi" w:hAnsiTheme="minorBidi" w:cstheme="minorBidi"/>
-          <w:kern w:val="2"/>
-          <w:sz w:val="24"/>
-          <w:szCs w:val="22"/>
-          <w:lang w:val="en-GB"/>
-          <w14:ligatures w14:val="standardContextual"/>
+          <w:rFonts w:asciiTheme="minorBidi"/>
+          <w:sz w:val="22"/>
         </w:rPr>
       </w:sdtEndPr>
       <w:sdtContent>
@@ -912,44 +912,767 @@
               <w:bCs/>
               <w:szCs w:val="36"/>
             </w:rPr>
-            <w:t>Performance of Matched filters and correlators</w:t>
-          </w:r>
-          <w:r>
-            <w:rPr>
-              <w:bCs/>
-              <w:szCs w:val="36"/>
-            </w:rPr>
-            <w:t>:</w:t>
+            <w:t>Performance of Matched filters and correlators:</w:t>
           </w:r>
         </w:p>
         <w:p/>
       </w:sdtContent>
     </w:sdt>
-    <w:p/>
-    <w:p/>
-    <w:p/>
-    <w:p/>
-    <w:p/>
-    <w:p/>
-    <w:p/>
-    <w:p/>
-    <w:p/>
-    <w:p/>
-    <w:p/>
-    <w:p/>
-    <w:p/>
-    <w:p/>
-    <w:p/>
-    <w:p/>
-    <w:p/>
-    <w:p/>
-    <w:p/>
-    <w:p/>
-    <w:p/>
-    <w:p/>
-    <w:p/>
-    <w:p/>
-    <w:p/>
+    <w:p>
+      <w:pPr>
+        <w:pStyle w:val="Heading2"/>
+      </w:pPr>
+      <w:r>
+        <w:drawing>
+          <wp:anchor distT="0" distB="0" distL="114300" distR="114300" simplePos="0" relativeHeight="251673600" behindDoc="1" locked="0" layoutInCell="1" allowOverlap="1" wp14:anchorId="233FD132" wp14:editId="4A15E872">
+            <wp:simplePos x="0" y="0"/>
+            <wp:positionH relativeFrom="margin">
+              <wp:posOffset>609600</wp:posOffset>
+            </wp:positionH>
+            <wp:positionV relativeFrom="paragraph">
+              <wp:posOffset>349250</wp:posOffset>
+            </wp:positionV>
+            <wp:extent cx="3992880" cy="3413760"/>
+            <wp:effectExtent l="0" t="0" r="7620" b="0"/>
+            <wp:wrapTight wrapText="bothSides">
+              <wp:wrapPolygon edited="0">
+                <wp:start x="0" y="0"/>
+                <wp:lineTo x="0" y="21455"/>
+                <wp:lineTo x="21538" y="21455"/>
+                <wp:lineTo x="21538" y="0"/>
+                <wp:lineTo x="0" y="0"/>
+              </wp:wrapPolygon>
+            </wp:wrapTight>
+            <wp:docPr id="1109214276" name="Picture 1"/>
+            <wp:cNvGraphicFramePr>
+              <a:graphicFrameLocks xmlns:a="http://schemas.openxmlformats.org/drawingml/2006/main" noChangeAspect="1"/>
+            </wp:cNvGraphicFramePr>
+            <a:graphic xmlns:a="http://schemas.openxmlformats.org/drawingml/2006/main">
+              <a:graphicData uri="http://schemas.openxmlformats.org/drawingml/2006/picture">
+                <pic:pic xmlns:pic="http://schemas.openxmlformats.org/drawingml/2006/picture">
+                  <pic:nvPicPr>
+                    <pic:cNvPr id="1109214276" name=""/>
+                    <pic:cNvPicPr/>
+                  </pic:nvPicPr>
+                  <pic:blipFill>
+                    <a:blip r:embed="rId6">
+                      <a:extLst>
+                        <a:ext uri="{28A0092B-C50C-407E-A947-70E740481C1C}">
+                          <a14:useLocalDpi xmlns:a14="http://schemas.microsoft.com/office/drawing/2010/main" val="0"/>
+                        </a:ext>
+                      </a:extLst>
+                    </a:blip>
+                    <a:stretch>
+                      <a:fillRect/>
+                    </a:stretch>
+                  </pic:blipFill>
+                  <pic:spPr>
+                    <a:xfrm>
+                      <a:off x="0" y="0"/>
+                      <a:ext cx="3992880" cy="3413760"/>
+                    </a:xfrm>
+                    <a:prstGeom prst="rect">
+                      <a:avLst/>
+                    </a:prstGeom>
+                  </pic:spPr>
+                </pic:pic>
+              </a:graphicData>
+            </a:graphic>
+            <wp14:sizeRelH relativeFrom="margin">
+              <wp14:pctWidth>0</wp14:pctWidth>
+            </wp14:sizeRelH>
+            <wp14:sizeRelV relativeFrom="margin">
+              <wp14:pctHeight>0</wp14:pctHeight>
+            </wp14:sizeRelV>
+          </wp:anchor>
+        </w:drawing>
+      </w:r>
+      <w:r>
+        <w:t>MATLAB Code:</w:t>
+      </w:r>
+    </w:p>
+    <w:p/>
+    <w:p/>
+    <w:p/>
+    <w:p/>
+    <w:p/>
+    <w:p/>
+    <w:p/>
+    <w:p/>
+    <w:p/>
+    <w:p/>
+    <w:p/>
+    <w:p>
+      <w:r>
+        <w:drawing>
+          <wp:anchor distT="0" distB="0" distL="114300" distR="114300" simplePos="0" relativeHeight="251674624" behindDoc="1" locked="0" layoutInCell="1" allowOverlap="1" wp14:anchorId="0DF4748F" wp14:editId="6B31E450">
+            <wp:simplePos x="0" y="0"/>
+            <wp:positionH relativeFrom="margin">
+              <wp:posOffset>586740</wp:posOffset>
+            </wp:positionH>
+            <wp:positionV relativeFrom="paragraph">
+              <wp:posOffset>200025</wp:posOffset>
+            </wp:positionV>
+            <wp:extent cx="4754880" cy="3413760"/>
+            <wp:effectExtent l="0" t="0" r="7620" b="0"/>
+            <wp:wrapTight wrapText="bothSides">
+              <wp:wrapPolygon edited="0">
+                <wp:start x="0" y="0"/>
+                <wp:lineTo x="0" y="21455"/>
+                <wp:lineTo x="21548" y="21455"/>
+                <wp:lineTo x="21548" y="0"/>
+                <wp:lineTo x="0" y="0"/>
+              </wp:wrapPolygon>
+            </wp:wrapTight>
+            <wp:docPr id="1332071690" name="Picture 1" descr="A screenshot of a computer code&#10;&#10;Description automatically generated with medium confidence"/>
+            <wp:cNvGraphicFramePr>
+              <a:graphicFrameLocks xmlns:a="http://schemas.openxmlformats.org/drawingml/2006/main" noChangeAspect="1"/>
+            </wp:cNvGraphicFramePr>
+            <a:graphic xmlns:a="http://schemas.openxmlformats.org/drawingml/2006/main">
+              <a:graphicData uri="http://schemas.openxmlformats.org/drawingml/2006/picture">
+                <pic:pic xmlns:pic="http://schemas.openxmlformats.org/drawingml/2006/picture">
+                  <pic:nvPicPr>
+                    <pic:cNvPr id="1332071690" name="Picture 1" descr="A screenshot of a computer code&#10;&#10;Description automatically generated with medium confidence"/>
+                    <pic:cNvPicPr/>
+                  </pic:nvPicPr>
+                  <pic:blipFill>
+                    <a:blip r:embed="rId7">
+                      <a:extLst>
+                        <a:ext uri="{28A0092B-C50C-407E-A947-70E740481C1C}">
+                          <a14:useLocalDpi xmlns:a14="http://schemas.microsoft.com/office/drawing/2010/main" val="0"/>
+                        </a:ext>
+                      </a:extLst>
+                    </a:blip>
+                    <a:stretch>
+                      <a:fillRect/>
+                    </a:stretch>
+                  </pic:blipFill>
+                  <pic:spPr>
+                    <a:xfrm>
+                      <a:off x="0" y="0"/>
+                      <a:ext cx="4754880" cy="3413760"/>
+                    </a:xfrm>
+                    <a:prstGeom prst="rect">
+                      <a:avLst/>
+                    </a:prstGeom>
+                  </pic:spPr>
+                </pic:pic>
+              </a:graphicData>
+            </a:graphic>
+            <wp14:sizeRelH relativeFrom="margin">
+              <wp14:pctWidth>0</wp14:pctWidth>
+            </wp14:sizeRelH>
+            <wp14:sizeRelV relativeFrom="margin">
+              <wp14:pctHeight>0</wp14:pctHeight>
+            </wp14:sizeRelV>
+          </wp:anchor>
+        </w:drawing>
+      </w:r>
+    </w:p>
+    <w:p/>
+    <w:p/>
+    <w:p/>
+    <w:p/>
+    <w:p/>
+    <w:p/>
+    <w:p/>
+    <w:p/>
+    <w:p/>
+    <w:p/>
+    <w:p/>
+    <w:p/>
+    <w:p/>
+    <w:p/>
+    <w:p/>
+    <w:p/>
+    <w:p>
+      <w:r>
+        <w:lastRenderedPageBreak/>
+        <w:drawing>
+          <wp:anchor distT="0" distB="0" distL="114300" distR="114300" simplePos="0" relativeHeight="251675648" behindDoc="1" locked="0" layoutInCell="1" allowOverlap="1" wp14:anchorId="1CC4244F" wp14:editId="61E666C0">
+            <wp:simplePos x="0" y="0"/>
+            <wp:positionH relativeFrom="margin">
+              <wp:align>left</wp:align>
+            </wp:positionH>
+            <wp:positionV relativeFrom="paragraph">
+              <wp:posOffset>7620</wp:posOffset>
+            </wp:positionV>
+            <wp:extent cx="3733800" cy="2901315"/>
+            <wp:effectExtent l="0" t="0" r="0" b="0"/>
+            <wp:wrapTight wrapText="bothSides">
+              <wp:wrapPolygon edited="0">
+                <wp:start x="0" y="0"/>
+                <wp:lineTo x="0" y="21416"/>
+                <wp:lineTo x="21490" y="21416"/>
+                <wp:lineTo x="21490" y="0"/>
+                <wp:lineTo x="0" y="0"/>
+              </wp:wrapPolygon>
+            </wp:wrapTight>
+            <wp:docPr id="1510099670" name="Picture 1" descr="A screenshot of a computer program&#10;&#10;Description automatically generated with medium confidence"/>
+            <wp:cNvGraphicFramePr>
+              <a:graphicFrameLocks xmlns:a="http://schemas.openxmlformats.org/drawingml/2006/main" noChangeAspect="1"/>
+            </wp:cNvGraphicFramePr>
+            <a:graphic xmlns:a="http://schemas.openxmlformats.org/drawingml/2006/main">
+              <a:graphicData uri="http://schemas.openxmlformats.org/drawingml/2006/picture">
+                <pic:pic xmlns:pic="http://schemas.openxmlformats.org/drawingml/2006/picture">
+                  <pic:nvPicPr>
+                    <pic:cNvPr id="1510099670" name="Picture 1" descr="A screenshot of a computer program&#10;&#10;Description automatically generated with medium confidence"/>
+                    <pic:cNvPicPr/>
+                  </pic:nvPicPr>
+                  <pic:blipFill>
+                    <a:blip r:embed="rId8">
+                      <a:extLst>
+                        <a:ext uri="{28A0092B-C50C-407E-A947-70E740481C1C}">
+                          <a14:useLocalDpi xmlns:a14="http://schemas.microsoft.com/office/drawing/2010/main" val="0"/>
+                        </a:ext>
+                      </a:extLst>
+                    </a:blip>
+                    <a:stretch>
+                      <a:fillRect/>
+                    </a:stretch>
+                  </pic:blipFill>
+                  <pic:spPr>
+                    <a:xfrm>
+                      <a:off x="0" y="0"/>
+                      <a:ext cx="3733800" cy="2901315"/>
+                    </a:xfrm>
+                    <a:prstGeom prst="rect">
+                      <a:avLst/>
+                    </a:prstGeom>
+                  </pic:spPr>
+                </pic:pic>
+              </a:graphicData>
+            </a:graphic>
+            <wp14:sizeRelH relativeFrom="margin">
+              <wp14:pctWidth>0</wp14:pctWidth>
+            </wp14:sizeRelH>
+            <wp14:sizeRelV relativeFrom="margin">
+              <wp14:pctHeight>0</wp14:pctHeight>
+            </wp14:sizeRelV>
+          </wp:anchor>
+        </w:drawing>
+      </w:r>
+    </w:p>
+    <w:p/>
+    <w:p/>
+    <w:p/>
+    <w:p/>
+    <w:p/>
+    <w:p/>
+    <w:p/>
+    <w:p/>
+    <w:p/>
+    <w:p/>
+    <w:p>
+      <w:pPr>
+        <w:rPr>
+          <w:b/>
+          <w:bCs/>
+          <w:i/>
+          <w:iCs/>
+        </w:rPr>
+      </w:pPr>
+    </w:p>
+    <w:p>
+      <w:pPr>
+        <w:rPr>
+          <w:b/>
+          <w:bCs/>
+          <w:i/>
+          <w:iCs/>
+        </w:rPr>
+      </w:pPr>
+      <w:r>
+        <w:rPr>
+          <w:b/>
+          <w:bCs/>
+          <w:i/>
+          <w:iCs/>
+        </w:rPr>
+        <w:t>Transmitted power:</w:t>
+      </w:r>
+    </w:p>
+    <w:p>
+      <w:r>
+        <w:drawing>
+          <wp:inline distT="0" distB="0" distL="0" distR="0" wp14:anchorId="06C2B14F" wp14:editId="7618CC62">
+            <wp:extent cx="5616427" cy="1158340"/>
+            <wp:effectExtent l="0" t="0" r="3810" b="3810"/>
+            <wp:docPr id="999580289" name="Picture 1" descr="A screenshot of a computer program&#10;&#10;Description automatically generated with low confidence"/>
+            <wp:cNvGraphicFramePr>
+              <a:graphicFrameLocks xmlns:a="http://schemas.openxmlformats.org/drawingml/2006/main" noChangeAspect="1"/>
+            </wp:cNvGraphicFramePr>
+            <a:graphic xmlns:a="http://schemas.openxmlformats.org/drawingml/2006/main">
+              <a:graphicData uri="http://schemas.openxmlformats.org/drawingml/2006/picture">
+                <pic:pic xmlns:pic="http://schemas.openxmlformats.org/drawingml/2006/picture">
+                  <pic:nvPicPr>
+                    <pic:cNvPr id="999580289" name="Picture 1" descr="A screenshot of a computer program&#10;&#10;Description automatically generated with low confidence"/>
+                    <pic:cNvPicPr/>
+                  </pic:nvPicPr>
+                  <pic:blipFill>
+                    <a:blip r:embed="rId9"/>
+                    <a:stretch>
+                      <a:fillRect/>
+                    </a:stretch>
+                  </pic:blipFill>
+                  <pic:spPr>
+                    <a:xfrm>
+                      <a:off x="0" y="0"/>
+                      <a:ext cx="5616427" cy="1158340"/>
+                    </a:xfrm>
+                    <a:prstGeom prst="rect">
+                      <a:avLst/>
+                    </a:prstGeom>
+                  </pic:spPr>
+                </pic:pic>
+              </a:graphicData>
+            </a:graphic>
+          </wp:inline>
+        </w:drawing>
+      </w:r>
+    </w:p>
+    <w:p>
+      <w:pPr>
+        <w:pStyle w:val="Heading2"/>
+        <w:numPr>
+          <w:ilvl w:val="0"/>
+          <w:numId w:val="23"/>
+        </w:numPr>
+      </w:pPr>
+      <w:r>
+        <w:t>Simple Detector:</w:t>
+      </w:r>
+    </w:p>
+    <w:p>
+      <w:pPr>
+        <w:spacing w:line="276" w:lineRule="auto"/>
+      </w:pPr>
+      <w:r>
+        <w:drawing>
+          <wp:anchor distT="0" distB="0" distL="114300" distR="114300" simplePos="0" relativeHeight="251677696" behindDoc="1" locked="0" layoutInCell="1" allowOverlap="1" wp14:anchorId="743AC6A8" wp14:editId="36FDF268">
+            <wp:simplePos x="0" y="0"/>
+            <wp:positionH relativeFrom="margin">
+              <wp:posOffset>2353945</wp:posOffset>
+            </wp:positionH>
+            <wp:positionV relativeFrom="paragraph">
+              <wp:posOffset>575310</wp:posOffset>
+            </wp:positionV>
+            <wp:extent cx="3830955" cy="3007995"/>
+            <wp:effectExtent l="0" t="0" r="0" b="1905"/>
+            <wp:wrapTight wrapText="bothSides">
+              <wp:wrapPolygon edited="0">
+                <wp:start x="0" y="0"/>
+                <wp:lineTo x="0" y="21477"/>
+                <wp:lineTo x="21482" y="21477"/>
+                <wp:lineTo x="21482" y="0"/>
+                <wp:lineTo x="0" y="0"/>
+              </wp:wrapPolygon>
+            </wp:wrapTight>
+            <wp:docPr id="496482942" name="Picture 1" descr="A picture containing text, line, plot, number&#10;&#10;Description automatically generated"/>
+            <wp:cNvGraphicFramePr>
+              <a:graphicFrameLocks xmlns:a="http://schemas.openxmlformats.org/drawingml/2006/main" noChangeAspect="1"/>
+            </wp:cNvGraphicFramePr>
+            <a:graphic xmlns:a="http://schemas.openxmlformats.org/drawingml/2006/main">
+              <a:graphicData uri="http://schemas.openxmlformats.org/drawingml/2006/picture">
+                <pic:pic xmlns:pic="http://schemas.openxmlformats.org/drawingml/2006/picture">
+                  <pic:nvPicPr>
+                    <pic:cNvPr id="496482942" name="Picture 1" descr="A picture containing text, line, plot, number&#10;&#10;Description automatically generated"/>
+                    <pic:cNvPicPr/>
+                  </pic:nvPicPr>
+                  <pic:blipFill>
+                    <a:blip r:embed="rId10">
+                      <a:extLst>
+                        <a:ext uri="{28A0092B-C50C-407E-A947-70E740481C1C}">
+                          <a14:useLocalDpi xmlns:a14="http://schemas.microsoft.com/office/drawing/2010/main" val="0"/>
+                        </a:ext>
+                      </a:extLst>
+                    </a:blip>
+                    <a:stretch>
+                      <a:fillRect/>
+                    </a:stretch>
+                  </pic:blipFill>
+                  <pic:spPr>
+                    <a:xfrm>
+                      <a:off x="0" y="0"/>
+                      <a:ext cx="3830955" cy="3007995"/>
+                    </a:xfrm>
+                    <a:prstGeom prst="rect">
+                      <a:avLst/>
+                    </a:prstGeom>
+                  </pic:spPr>
+                </pic:pic>
+              </a:graphicData>
+            </a:graphic>
+            <wp14:sizeRelH relativeFrom="margin">
+              <wp14:pctWidth>0</wp14:pctWidth>
+            </wp14:sizeRelH>
+            <wp14:sizeRelV relativeFrom="margin">
+              <wp14:pctHeight>0</wp14:pctHeight>
+            </wp14:sizeRelV>
+          </wp:anchor>
+        </w:drawing>
+      </w:r>
+      <w:r>
+        <w:t>S</w:t>
+      </w:r>
+      <w:r>
+        <w:t>imple detector receiver works by detecting the presence of a signal in a communication channel and converting it into a usable output. It typically consists of an antenna to receive the signal, a tuning circuit to select a specific frequency, and a detector circuit to extract the signal from the carrier wave.</w:t>
+      </w:r>
+      <w:r>
+        <w:t xml:space="preserve"> </w:t>
+      </w:r>
+      <w:r>
+        <w:t>It is often used in low-cost or low-power applications, such as in walkie-talkies, AM radios, or wireless doorbells</w:t>
+      </w:r>
+      <w:r>
+        <w:t xml:space="preserve">. </w:t>
+      </w:r>
+      <w:r>
+        <w:t>While simple detector receivers have limited bandwidth and sensitivity, they can be highly reliable and cost-effective for certain applications.</w:t>
+      </w:r>
+    </w:p>
+    <w:p>
+      <w:pPr>
+        <w:spacing w:line="276" w:lineRule="auto"/>
+      </w:pPr>
+    </w:p>
+    <w:p/>
+    <w:p/>
+    <w:p/>
+    <w:p>
+      <w:pPr>
+        <w:pStyle w:val="Heading2"/>
+        <w:numPr>
+          <w:ilvl w:val="0"/>
+          <w:numId w:val="23"/>
+        </w:numPr>
+      </w:pPr>
+      <w:r>
+        <w:lastRenderedPageBreak/>
+        <w:t>Matched Filter:</w:t>
+      </w:r>
+    </w:p>
+    <w:p>
+      <w:pPr>
+        <w:spacing w:line="276" w:lineRule="auto"/>
+      </w:pPr>
+      <w:r>
+        <w:t>MF</w:t>
+      </w:r>
+      <w:r>
+        <w:t xml:space="preserve"> is a digital signal processing technique that maximizes the signal-to-noise ratio of a received signal by correlating it with a known reference signal. It is commonly used in communication systems to detect signals that are buried in noise or interference. The matched filter compares the received signal with a reference signal that has been designed to match the signal characteristics, such as pulse shape or frequency spectrum. By correlating the two signals, the matched filter amplifies the desired signal and suppresses the noise and interference. The output of the matched filter is then compared to a threshold to determine if a signal is present or not. Matched filters are highly effective in detecting weak signals in noisy environments and can be used in a variety of applications, such as radar, sonar, and wireless communication systems.</w:t>
+      </w:r>
+    </w:p>
+    <w:p>
+      <w:pPr>
+        <w:rPr>
+          <w:b/>
+          <w:bCs/>
+          <w:i/>
+          <w:iCs/>
+        </w:rPr>
+      </w:pPr>
+      <w:r>
+        <w:rPr>
+          <w:b/>
+          <w:bCs/>
+          <w:i/>
+          <w:iCs/>
+        </w:rPr>
+        <w:t>Adv of matched filter over simple detector</w:t>
+      </w:r>
+      <w:r>
+        <w:rPr>
+          <w:b/>
+          <w:bCs/>
+          <w:i/>
+          <w:iCs/>
+        </w:rPr>
+        <w:t>:</w:t>
+      </w:r>
+    </w:p>
+    <w:p>
+      <w:pPr>
+        <w:pStyle w:val="ListParagraph"/>
+        <w:numPr>
+          <w:ilvl w:val="0"/>
+          <w:numId w:val="26"/>
+        </w:numPr>
+        <w:spacing w:line="276" w:lineRule="auto"/>
+      </w:pPr>
+      <w:r>
+        <w:t>Better sensitivity: M</w:t>
+      </w:r>
+      <w:r>
+        <w:t>F</w:t>
+      </w:r>
+      <w:r>
+        <w:t xml:space="preserve"> </w:t>
+      </w:r>
+      <w:r>
+        <w:t>can extract</w:t>
+      </w:r>
+      <w:r>
+        <w:t xml:space="preserve"> signals from a much lower signal-to-noise ratio (SNR) compared to a simple detector. This is because matched filter is designed to maximize the SNR by correlating the received signal with a known reference signal.</w:t>
+      </w:r>
+    </w:p>
+    <w:p>
+      <w:pPr>
+        <w:pStyle w:val="ListParagraph"/>
+        <w:numPr>
+          <w:ilvl w:val="0"/>
+          <w:numId w:val="26"/>
+        </w:numPr>
+        <w:spacing w:line="276" w:lineRule="auto"/>
+      </w:pPr>
+      <w:r>
+        <w:t>Improved timing accuracy: The use of a matched filter can improve the accuracy of the timing of the signal, as the correlation function output by the filter provides a precise estimate of the signal arrival time. This is particularly important in communication systems that require accurate timing, such as in wireless communication or radar systems.</w:t>
+      </w:r>
+    </w:p>
+    <w:p>
+      <w:pPr>
+        <w:pStyle w:val="ListParagraph"/>
+        <w:numPr>
+          <w:ilvl w:val="0"/>
+          <w:numId w:val="26"/>
+        </w:numPr>
+        <w:spacing w:line="276" w:lineRule="auto"/>
+      </w:pPr>
+      <w:r>
+        <w:t>Better noise rejection: A matched filter can effectively suppress noise and interference by using a reference signal that is matched to the desired signal. This means that the matched filter can reduce the impact of noise and interference on the detection of the signal, leading to fewer false alarms and missed detections.</w:t>
+      </w:r>
+    </w:p>
+    <w:p>
+      <w:pPr>
+        <w:pStyle w:val="ListParagraph"/>
+        <w:numPr>
+          <w:ilvl w:val="0"/>
+          <w:numId w:val="26"/>
+        </w:numPr>
+        <w:spacing w:line="276" w:lineRule="auto"/>
+      </w:pPr>
+      <w:r>
+        <w:t>Improved spectral efficiency: Matched filter receivers can be used to improve the spectral efficiency of a communication system by reducing the amount of bandwidth required to transmit a given amount of data. This can be achieved by using more complex modulation schemes, which are better suited to matched filter detection.</w:t>
+      </w:r>
+    </w:p>
+    <w:p>
+      <w:pPr>
+        <w:pStyle w:val="Heading2"/>
+        <w:numPr>
+          <w:ilvl w:val="0"/>
+          <w:numId w:val="23"/>
+        </w:numPr>
+      </w:pPr>
+      <w:r>
+        <w:t>Correlator:</w:t>
+      </w:r>
+    </w:p>
+    <w:p>
+      <w:pPr>
+        <w:spacing w:line="276" w:lineRule="auto"/>
+      </w:pPr>
+      <w:r>
+        <w:t>C</w:t>
+      </w:r>
+      <w:r>
+        <w:t xml:space="preserve">orrelator receiver is a type of receiver that uses a correlator to detect signals in a communication channel. </w:t>
+      </w:r>
+      <w:r>
+        <w:t>It</w:t>
+      </w:r>
+      <w:r>
+        <w:t xml:space="preserve"> is a digital signal processing technique that compares the received signal with a stored reference signal to determine the degree of similarity between the two signals. The output of the correlator is a correlation function that indicates the presence and timing of the signal. Correlator receivers are commonly used in satellite communication systems and global positioning systems (GPS) to detect and track weak signals in noisy environments. Correlator receivers are also used in spread-spectrum communication systems, where the received signal is spread over a wide bandwidth using a pseudorandom code. The correlator receiver can des</w:t>
+      </w:r>
+      <w:r>
+        <w:t>p</w:t>
+      </w:r>
+      <w:r>
+        <w:t>read the signal by correlating it with the same pseudorandom code, allowing the receiver to extract the original signal. Correlator receivers offer high sensitivity and can detect weak signals even in the presence of noise and interference.</w:t>
+      </w:r>
+    </w:p>
+    <w:p>
+      <w:pPr>
+        <w:rPr>
+          <w:b/>
+          <w:bCs/>
+          <w:i/>
+          <w:iCs/>
+        </w:rPr>
+      </w:pPr>
+      <w:r>
+        <w:rPr>
+          <w:b/>
+          <w:bCs/>
+          <w:i/>
+          <w:iCs/>
+        </w:rPr>
+        <w:lastRenderedPageBreak/>
+        <w:t>Advantages of correlator receivers:</w:t>
+      </w:r>
+    </w:p>
+    <w:p>
+      <w:pPr>
+        <w:pStyle w:val="ListParagraph"/>
+        <w:numPr>
+          <w:ilvl w:val="0"/>
+          <w:numId w:val="36"/>
+        </w:numPr>
+        <w:spacing w:line="276" w:lineRule="auto"/>
+      </w:pPr>
+      <w:r>
+        <w:t>Higher processing gain: Correlator receivers offer higher processing gain than matched filter or simple detector receivers. This is because they can use a longer reference sequence for correlation, which results in a higher gain and better performance in low SNR environments.</w:t>
+      </w:r>
+    </w:p>
+    <w:p>
+      <w:pPr>
+        <w:pStyle w:val="ListParagraph"/>
+        <w:numPr>
+          <w:ilvl w:val="0"/>
+          <w:numId w:val="36"/>
+        </w:numPr>
+        <w:spacing w:line="276" w:lineRule="auto"/>
+      </w:pPr>
+      <w:r>
+        <w:t>Improved multipath mitigation: Correlator receivers can effectively mitigate the effects of multipath propagation, which can cause signal distortion and interference. This is achieved by using a reference signal that is designed to match the propagation characteristics of the channel, which helps to compensate for the effects of multipath.</w:t>
+      </w:r>
+    </w:p>
+    <w:p>
+      <w:pPr>
+        <w:pStyle w:val="ListParagraph"/>
+        <w:numPr>
+          <w:ilvl w:val="0"/>
+          <w:numId w:val="36"/>
+        </w:numPr>
+        <w:spacing w:line="276" w:lineRule="auto"/>
+      </w:pPr>
+      <w:r>
+        <w:t>Higher accuracy: Correlator receivers offer higher accuracy in signal detection and timing synchronization compared to other types of receivers. This is because they provide a precise estimate of the time of arrival of the signal, which allows for more accurate demodulation and decoding of the signal.</w:t>
+      </w:r>
+    </w:p>
+    <w:p>
+      <w:pPr>
+        <w:pStyle w:val="ListParagraph"/>
+        <w:numPr>
+          <w:ilvl w:val="0"/>
+          <w:numId w:val="36"/>
+        </w:numPr>
+        <w:spacing w:line="276" w:lineRule="auto"/>
+      </w:pPr>
+      <w:r>
+        <w:t>Better frequency selectivity: Correlator receivers can be designed to provide better frequency selectivity than other types of receivers. This is achieved by using a reference signal that is tailored to the frequency characteristics of the signal, which allows for better rejection of out-of-band interference.</w:t>
+      </w:r>
+    </w:p>
+    <w:p>
+      <w:pPr>
+        <w:pStyle w:val="ListParagraph"/>
+        <w:numPr>
+          <w:ilvl w:val="0"/>
+          <w:numId w:val="36"/>
+        </w:numPr>
+        <w:spacing w:line="276" w:lineRule="auto"/>
+      </w:pPr>
+      <w:r>
+        <w:t>Lower interference: Correlator receivers can provide lower interference compared to matched filter or simple detector receivers. This is because they can be designed to reject interference from other signals that are not correlated with the reference signal. This allows for more reliable and accurate signal detection in high traffic communication channels.</w:t>
+      </w:r>
+    </w:p>
+    <w:p>
+      <w:pPr>
+        <w:spacing w:line="276" w:lineRule="auto"/>
+      </w:pPr>
+    </w:p>
+    <w:p>
+      <w:pPr>
+        <w:spacing w:line="276" w:lineRule="auto"/>
+      </w:pPr>
+    </w:p>
+    <w:p>
+      <w:pPr>
+        <w:rPr>
+          <w:b/>
+          <w:bCs/>
+          <w:i/>
+          <w:iCs/>
+          <w:u w:val="single"/>
+        </w:rPr>
+      </w:pPr>
+      <w:r>
+        <w:rPr>
+          <w:b/>
+          <w:bCs/>
+          <w:i/>
+          <w:iCs/>
+          <w:u w:val="single"/>
+        </w:rPr>
+        <w:t>BER vs SNR for MF and Correlator receivers:</w:t>
+      </w:r>
+    </w:p>
+    <w:p>
+      <w:r>
+        <w:drawing>
+          <wp:anchor distT="0" distB="0" distL="114300" distR="114300" simplePos="0" relativeHeight="251678720" behindDoc="1" locked="0" layoutInCell="1" allowOverlap="1" wp14:anchorId="6EA495D6" wp14:editId="335CACBB">
+            <wp:simplePos x="0" y="0"/>
+            <wp:positionH relativeFrom="margin">
+              <wp:posOffset>502920</wp:posOffset>
+            </wp:positionH>
+            <wp:positionV relativeFrom="paragraph">
+              <wp:posOffset>128270</wp:posOffset>
+            </wp:positionV>
+            <wp:extent cx="4709160" cy="3547110"/>
+            <wp:effectExtent l="0" t="0" r="0" b="0"/>
+            <wp:wrapTight wrapText="bothSides">
+              <wp:wrapPolygon edited="0">
+                <wp:start x="0" y="0"/>
+                <wp:lineTo x="0" y="21461"/>
+                <wp:lineTo x="21495" y="21461"/>
+                <wp:lineTo x="21495" y="0"/>
+                <wp:lineTo x="0" y="0"/>
+              </wp:wrapPolygon>
+            </wp:wrapTight>
+            <wp:docPr id="1222600996" name="Picture 1" descr="A picture containing text, plot, line, screenshot&#10;&#10;Description automatically generated"/>
+            <wp:cNvGraphicFramePr>
+              <a:graphicFrameLocks xmlns:a="http://schemas.openxmlformats.org/drawingml/2006/main" noChangeAspect="1"/>
+            </wp:cNvGraphicFramePr>
+            <a:graphic xmlns:a="http://schemas.openxmlformats.org/drawingml/2006/main">
+              <a:graphicData uri="http://schemas.openxmlformats.org/drawingml/2006/picture">
+                <pic:pic xmlns:pic="http://schemas.openxmlformats.org/drawingml/2006/picture">
+                  <pic:nvPicPr>
+                    <pic:cNvPr id="1222600996" name="Picture 1" descr="A picture containing text, plot, line, screenshot&#10;&#10;Description automatically generated"/>
+                    <pic:cNvPicPr/>
+                  </pic:nvPicPr>
+                  <pic:blipFill>
+                    <a:blip r:embed="rId11">
+                      <a:extLst>
+                        <a:ext uri="{28A0092B-C50C-407E-A947-70E740481C1C}">
+                          <a14:useLocalDpi xmlns:a14="http://schemas.microsoft.com/office/drawing/2010/main" val="0"/>
+                        </a:ext>
+                      </a:extLst>
+                    </a:blip>
+                    <a:stretch>
+                      <a:fillRect/>
+                    </a:stretch>
+                  </pic:blipFill>
+                  <pic:spPr>
+                    <a:xfrm>
+                      <a:off x="0" y="0"/>
+                      <a:ext cx="4709160" cy="3547110"/>
+                    </a:xfrm>
+                    <a:prstGeom prst="rect">
+                      <a:avLst/>
+                    </a:prstGeom>
+                  </pic:spPr>
+                </pic:pic>
+              </a:graphicData>
+            </a:graphic>
+            <wp14:sizeRelH relativeFrom="margin">
+              <wp14:pctWidth>0</wp14:pctWidth>
+            </wp14:sizeRelH>
+            <wp14:sizeRelV relativeFrom="margin">
+              <wp14:pctHeight>0</wp14:pctHeight>
+            </wp14:sizeRelV>
+          </wp:anchor>
+        </w:drawing>
+      </w:r>
+    </w:p>
     <w:p/>
     <w:p/>
     <w:p/>
@@ -959,10 +1682,7 @@
       </w:pPr>
       <w:r>
         <w:lastRenderedPageBreak/>
-        <w:t xml:space="preserve">Part2: </w:t>
-      </w:r>
-      <w:r>
-        <w:t>Line code</w:t>
+        <w:t>Part2: Line code</w:t>
       </w:r>
       <w:r>
         <w:t>s</w:t>
@@ -981,6 +1701,9 @@
     </w:p>
     <w:p>
       <w:r>
+        <w:rPr>
+          <w:noProof/>
+        </w:rPr>
         <w:drawing>
           <wp:anchor distT="0" distB="0" distL="114300" distR="114300" simplePos="0" relativeHeight="251662336" behindDoc="1" locked="0" layoutInCell="1" allowOverlap="1" wp14:anchorId="54FC2A72" wp14:editId="346BC165">
             <wp:simplePos x="0" y="0"/>
@@ -1013,7 +1736,7 @@
                     <pic:cNvPicPr/>
                   </pic:nvPicPr>
                   <pic:blipFill>
-                    <a:blip r:embed="rId6">
+                    <a:blip r:embed="rId12">
                       <a:extLst>
                         <a:ext uri="{28A0092B-C50C-407E-A947-70E740481C1C}">
                           <a14:useLocalDpi xmlns:a14="http://schemas.microsoft.com/office/drawing/2010/main" val="0"/>
@@ -1059,6 +1782,9 @@
     <w:p/>
     <w:p>
       <w:r>
+        <w:rPr>
+          <w:noProof/>
+        </w:rPr>
         <w:drawing>
           <wp:anchor distT="0" distB="0" distL="114300" distR="114300" simplePos="0" relativeHeight="251664384" behindDoc="1" locked="0" layoutInCell="1" allowOverlap="1" wp14:anchorId="531D2A23" wp14:editId="07FD0770">
             <wp:simplePos x="0" y="0"/>
@@ -1091,7 +1817,7 @@
                     <pic:cNvPicPr/>
                   </pic:nvPicPr>
                   <pic:blipFill>
-                    <a:blip r:embed="rId7">
+                    <a:blip r:embed="rId13">
                       <a:extLst>
                         <a:ext uri="{28A0092B-C50C-407E-A947-70E740481C1C}">
                           <a14:useLocalDpi xmlns:a14="http://schemas.microsoft.com/office/drawing/2010/main" val="0"/>
@@ -1130,19 +1856,31 @@
         <w:t xml:space="preserve">efine non-return zero, return zero, Alternative </w:t>
       </w:r>
       <w:r>
-        <w:t xml:space="preserve">mark inversion, Manchester and Multi-level transmission </w:t>
+        <w:t xml:space="preserve">mark inversion, </w:t>
       </w:r>
       <w:proofErr w:type="gramStart"/>
       <w:r>
-        <w:t>3  line</w:t>
+        <w:t>Manchester</w:t>
       </w:r>
       <w:proofErr w:type="gramEnd"/>
       <w:r>
-        <w:t xml:space="preserve"> Codes</w:t>
-      </w:r>
-    </w:p>
-    <w:p>
-      <w:r>
+        <w:t xml:space="preserve"> and Multi-level transmission</w:t>
+      </w:r>
+      <w:r>
+        <w:t>-</w:t>
+      </w:r>
+      <w:r>
+        <w:t xml:space="preserve">3 line </w:t>
+      </w:r>
+      <w:r>
+        <w:t>Codes.</w:t>
+      </w:r>
+    </w:p>
+    <w:p>
+      <w:r>
+        <w:rPr>
+          <w:noProof/>
+        </w:rPr>
         <w:drawing>
           <wp:anchor distT="0" distB="0" distL="114300" distR="114300" simplePos="0" relativeHeight="251663360" behindDoc="1" locked="0" layoutInCell="1" allowOverlap="1" wp14:anchorId="659C0448" wp14:editId="1AB704B7">
             <wp:simplePos x="0" y="0"/>
@@ -1175,7 +1913,7 @@
                     <pic:cNvPicPr/>
                   </pic:nvPicPr>
                   <pic:blipFill>
-                    <a:blip r:embed="rId8">
+                    <a:blip r:embed="rId14">
                       <a:extLst>
                         <a:ext uri="{28A0092B-C50C-407E-A947-70E740481C1C}">
                           <a14:useLocalDpi xmlns:a14="http://schemas.microsoft.com/office/drawing/2010/main" val="0"/>
@@ -1215,12 +1953,15 @@
     <w:p/>
     <w:p>
       <w:r>
+        <w:rPr>
+          <w:noProof/>
+        </w:rPr>
         <w:lastRenderedPageBreak/>
         <w:drawing>
-          <wp:anchor distT="0" distB="0" distL="114300" distR="114300" simplePos="0" relativeHeight="251665408" behindDoc="1" locked="0" layoutInCell="1" allowOverlap="1" wp14:anchorId="1249B313" wp14:editId="4F880A4F">
+          <wp:anchor distT="0" distB="0" distL="114300" distR="114300" simplePos="0" relativeHeight="251665408" behindDoc="1" locked="0" layoutInCell="1" allowOverlap="1" wp14:anchorId="1249B313" wp14:editId="225E5B46">
             <wp:simplePos x="0" y="0"/>
             <wp:positionH relativeFrom="margin">
-              <wp:posOffset>-342900</wp:posOffset>
+              <wp:posOffset>-213360</wp:posOffset>
             </wp:positionH>
             <wp:positionV relativeFrom="paragraph">
               <wp:posOffset>0</wp:posOffset>
@@ -1248,7 +1989,7 @@
                     <pic:cNvPicPr/>
                   </pic:nvPicPr>
                   <pic:blipFill>
-                    <a:blip r:embed="rId9">
+                    <a:blip r:embed="rId15">
                       <a:extLst>
                         <a:ext uri="{28A0092B-C50C-407E-A947-70E740481C1C}">
                           <a14:useLocalDpi xmlns:a14="http://schemas.microsoft.com/office/drawing/2010/main" val="0"/>
@@ -1292,14 +2033,17 @@
     <w:p/>
     <w:p>
       <w:r>
+        <w:rPr>
+          <w:noProof/>
+        </w:rPr>
         <w:drawing>
-          <wp:anchor distT="0" distB="0" distL="114300" distR="114300" simplePos="0" relativeHeight="251666432" behindDoc="1" locked="0" layoutInCell="1" allowOverlap="1" wp14:anchorId="2FF6DC2F" wp14:editId="5FDACEC5">
+          <wp:anchor distT="0" distB="0" distL="114300" distR="114300" simplePos="0" relativeHeight="251666432" behindDoc="1" locked="0" layoutInCell="1" allowOverlap="1" wp14:anchorId="2FF6DC2F" wp14:editId="406A07C9">
             <wp:simplePos x="0" y="0"/>
             <wp:positionH relativeFrom="page">
-              <wp:posOffset>533400</wp:posOffset>
+              <wp:posOffset>822960</wp:posOffset>
             </wp:positionH>
             <wp:positionV relativeFrom="paragraph">
-              <wp:posOffset>128270</wp:posOffset>
+              <wp:posOffset>257810</wp:posOffset>
             </wp:positionV>
             <wp:extent cx="5295900" cy="3474720"/>
             <wp:effectExtent l="0" t="0" r="0" b="0"/>
@@ -1324,7 +2068,7 @@
                     <pic:cNvPicPr/>
                   </pic:nvPicPr>
                   <pic:blipFill>
-                    <a:blip r:embed="rId10">
+                    <a:blip r:embed="rId16">
                       <a:extLst>
                         <a:ext uri="{28A0092B-C50C-407E-A947-70E740481C1C}">
                           <a14:useLocalDpi xmlns:a14="http://schemas.microsoft.com/office/drawing/2010/main" val="0"/>
@@ -1368,25 +2112,29 @@
     <w:p/>
     <w:p/>
     <w:p/>
-    <w:p>
-      <w:r>
+    <w:p/>
+    <w:p>
+      <w:r>
+        <w:rPr>
+          <w:noProof/>
+        </w:rPr>
         <w:drawing>
-          <wp:anchor distT="0" distB="0" distL="114300" distR="114300" simplePos="0" relativeHeight="251667456" behindDoc="1" locked="0" layoutInCell="1" allowOverlap="1" wp14:anchorId="07DD95E5" wp14:editId="5ABFC28C">
+          <wp:anchor distT="0" distB="0" distL="114300" distR="114300" simplePos="0" relativeHeight="251667456" behindDoc="1" locked="0" layoutInCell="1" allowOverlap="1" wp14:anchorId="07DD95E5" wp14:editId="1DEF05E5">
             <wp:simplePos x="0" y="0"/>
             <wp:positionH relativeFrom="column">
-              <wp:posOffset>-406400</wp:posOffset>
+              <wp:posOffset>-190500</wp:posOffset>
             </wp:positionH>
             <wp:positionV relativeFrom="paragraph">
-              <wp:posOffset>6985</wp:posOffset>
+              <wp:posOffset>78740</wp:posOffset>
             </wp:positionV>
-            <wp:extent cx="5731510" cy="2447925"/>
-            <wp:effectExtent l="0" t="0" r="2540" b="9525"/>
+            <wp:extent cx="5212080" cy="2447925"/>
+            <wp:effectExtent l="0" t="0" r="7620" b="9525"/>
             <wp:wrapTight wrapText="bothSides">
               <wp:wrapPolygon edited="0">
                 <wp:start x="0" y="0"/>
                 <wp:lineTo x="0" y="21516"/>
-                <wp:lineTo x="21538" y="21516"/>
-                <wp:lineTo x="21538" y="0"/>
+                <wp:lineTo x="21553" y="21516"/>
+                <wp:lineTo x="21553" y="0"/>
                 <wp:lineTo x="0" y="0"/>
               </wp:wrapPolygon>
             </wp:wrapTight>
@@ -1402,7 +2150,7 @@
                     <pic:cNvPicPr/>
                   </pic:nvPicPr>
                   <pic:blipFill>
-                    <a:blip r:embed="rId11">
+                    <a:blip r:embed="rId17">
                       <a:extLst>
                         <a:ext uri="{28A0092B-C50C-407E-A947-70E740481C1C}">
                           <a14:useLocalDpi xmlns:a14="http://schemas.microsoft.com/office/drawing/2010/main" val="0"/>
@@ -1416,7 +2164,7 @@
                   <pic:spPr>
                     <a:xfrm>
                       <a:off x="0" y="0"/>
-                      <a:ext cx="5731510" cy="2447925"/>
+                      <a:ext cx="5212080" cy="2447925"/>
                     </a:xfrm>
                     <a:prstGeom prst="rect">
                       <a:avLst/>
@@ -1425,6 +2173,9 @@
                 </pic:pic>
               </a:graphicData>
             </a:graphic>
+            <wp14:sizeRelH relativeFrom="margin">
+              <wp14:pctWidth>0</wp14:pctWidth>
+            </wp14:sizeRelH>
             <wp14:sizeRelV relativeFrom="margin">
               <wp14:pctHeight>0</wp14:pctHeight>
             </wp14:sizeRelV>
@@ -1438,7 +2189,6 @@
     <w:p/>
     <w:p/>
     <w:p/>
-    <w:p/>
     <w:p>
       <w:pPr>
         <w:pStyle w:val="Heading2"/>
@@ -1450,6 +2200,9 @@
     </w:p>
     <w:p>
       <w:r>
+        <w:rPr>
+          <w:noProof/>
+        </w:rPr>
         <w:drawing>
           <wp:anchor distT="0" distB="0" distL="114300" distR="114300" simplePos="0" relativeHeight="251668480" behindDoc="1" locked="0" layoutInCell="1" allowOverlap="1" wp14:anchorId="1894712D" wp14:editId="0995A4CB">
             <wp:simplePos x="0" y="0"/>
@@ -1482,7 +2235,7 @@
                     <pic:cNvPicPr/>
                   </pic:nvPicPr>
                   <pic:blipFill>
-                    <a:blip r:embed="rId12">
+                    <a:blip r:embed="rId18">
                       <a:extLst>
                         <a:ext uri="{28A0092B-C50C-407E-A947-70E740481C1C}">
                           <a14:useLocalDpi xmlns:a14="http://schemas.microsoft.com/office/drawing/2010/main" val="0"/>
@@ -1525,6 +2278,9 @@
     <w:p/>
     <w:p>
       <w:r>
+        <w:rPr>
+          <w:noProof/>
+        </w:rPr>
         <w:drawing>
           <wp:anchor distT="0" distB="0" distL="114300" distR="114300" simplePos="0" relativeHeight="251669504" behindDoc="1" locked="0" layoutInCell="1" allowOverlap="1" wp14:anchorId="46FDEE7E" wp14:editId="605C4CB1">
             <wp:simplePos x="0" y="0"/>
@@ -1557,7 +2313,7 @@
                     <pic:cNvPicPr/>
                   </pic:nvPicPr>
                   <pic:blipFill>
-                    <a:blip r:embed="rId13">
+                    <a:blip r:embed="rId19">
                       <a:extLst>
                         <a:ext uri="{28A0092B-C50C-407E-A947-70E740481C1C}">
                           <a14:useLocalDpi xmlns:a14="http://schemas.microsoft.com/office/drawing/2010/main" val="0"/>
@@ -1592,13 +2348,32 @@
     </w:p>
     <w:p/>
     <w:p>
+      <w:pPr>
+        <w:spacing w:line="276" w:lineRule="auto"/>
+      </w:pPr>
       <w:r>
         <w:lastRenderedPageBreak/>
         <w:drawing>
-          <wp:inline distT="0" distB="0" distL="0" distR="0" wp14:anchorId="18D2D3C3" wp14:editId="6FB89891">
-            <wp:extent cx="5731510" cy="5344160"/>
-            <wp:effectExtent l="0" t="0" r="2540" b="8890"/>
-            <wp:docPr id="2095668720" name="Picture 1" descr="A screenshot of a graph&#10;&#10;Description automatically generated with low confidence"/>
+          <wp:anchor distT="0" distB="0" distL="114300" distR="114300" simplePos="0" relativeHeight="251679744" behindDoc="1" locked="0" layoutInCell="1" allowOverlap="1" wp14:anchorId="471A6E4A" wp14:editId="3118BA45">
+            <wp:simplePos x="0" y="0"/>
+            <wp:positionH relativeFrom="margin">
+              <wp:align>center</wp:align>
+            </wp:positionH>
+            <wp:positionV relativeFrom="paragraph">
+              <wp:posOffset>0</wp:posOffset>
+            </wp:positionV>
+            <wp:extent cx="5173980" cy="4540560"/>
+            <wp:effectExtent l="0" t="0" r="7620" b="0"/>
+            <wp:wrapTight wrapText="bothSides">
+              <wp:wrapPolygon edited="0">
+                <wp:start x="0" y="0"/>
+                <wp:lineTo x="0" y="21479"/>
+                <wp:lineTo x="21552" y="21479"/>
+                <wp:lineTo x="21552" y="0"/>
+                <wp:lineTo x="0" y="0"/>
+              </wp:wrapPolygon>
+            </wp:wrapTight>
+            <wp:docPr id="783809799" name="Picture 1" descr="A picture containing text, line, diagram, parallel&#10;&#10;Description automatically generated"/>
             <wp:cNvGraphicFramePr>
               <a:graphicFrameLocks xmlns:a="http://schemas.openxmlformats.org/drawingml/2006/main" noChangeAspect="1"/>
             </wp:cNvGraphicFramePr>
@@ -1606,11 +2381,17 @@
               <a:graphicData uri="http://schemas.openxmlformats.org/drawingml/2006/picture">
                 <pic:pic xmlns:pic="http://schemas.openxmlformats.org/drawingml/2006/picture">
                   <pic:nvPicPr>
-                    <pic:cNvPr id="2095668720" name="Picture 1" descr="A screenshot of a graph&#10;&#10;Description automatically generated with low confidence"/>
+                    <pic:cNvPr id="783809799" name="Picture 1" descr="A picture containing text, line, diagram, parallel&#10;&#10;Description automatically generated"/>
                     <pic:cNvPicPr/>
                   </pic:nvPicPr>
                   <pic:blipFill>
-                    <a:blip r:embed="rId14"/>
+                    <a:blip r:embed="rId20">
+                      <a:extLst>
+                        <a:ext uri="{28A0092B-C50C-407E-A947-70E740481C1C}">
+                          <a14:useLocalDpi xmlns:a14="http://schemas.microsoft.com/office/drawing/2010/main" val="0"/>
+                        </a:ext>
+                      </a:extLst>
+                    </a:blip>
                     <a:stretch>
                       <a:fillRect/>
                     </a:stretch>
@@ -1618,7 +2399,7 @@
                   <pic:spPr>
                     <a:xfrm>
                       <a:off x="0" y="0"/>
-                      <a:ext cx="5731510" cy="5344160"/>
+                      <a:ext cx="5173980" cy="4540560"/>
                     </a:xfrm>
                     <a:prstGeom prst="rect">
                       <a:avLst/>
@@ -1627,11 +2408,10 @@
                 </pic:pic>
               </a:graphicData>
             </a:graphic>
-          </wp:inline>
+          </wp:anchor>
         </w:drawing>
       </w:r>
     </w:p>
-    <w:p/>
     <w:p>
       <w:pPr>
         <w:pStyle w:val="Heading2"/>
@@ -1645,11 +2425,17 @@
       </w:r>
     </w:p>
     <w:p>
-      <w:r>
-        <w:t xml:space="preserve">In NRZ line code, </w:t>
-      </w:r>
-      <w:r>
-        <w:t>signal stays at a constant voltage level for the entire duration of each bit, representing either a 1 or a 0. It does not use a return to zero level, which is where the signal returns to zero between each bit.</w:t>
+      <w:pPr>
+        <w:spacing w:line="276" w:lineRule="auto"/>
+      </w:pPr>
+      <w:r>
+        <w:t>NRZ (Non-Return-to-Zero) line code is a simple and widely used digital encoding scheme. It is easy to implement and has a higher data rate compared to other line codes like Manchester and RZ. However, it is vulnerable to synchronization errors, as there is no mechanism to recover the clock signal from the data stream. Also, it suffers from baseline wander, which is the gradual shift of the signal level over time due to the accumulation of DC components.</w:t>
+      </w:r>
+      <w:r>
+        <w:t xml:space="preserve"> S</w:t>
+      </w:r>
+      <w:r>
+        <w:t>ignal stays at a constant voltage level for the entire duration of each bit, representing either a 1 or a 0. It does not use a return to zero level, which is where the signal returns to zero between each bit.</w:t>
       </w:r>
     </w:p>
     <w:p>
@@ -1746,16 +2532,8 @@
           <w:i/>
           <w:iCs/>
         </w:rPr>
-        <w:t>D</w:t>
-      </w:r>
-      <w:r>
-        <w:rPr>
-          <w:b/>
-          <w:bCs/>
-          <w:i/>
-          <w:iCs/>
-        </w:rPr>
-        <w:t>isadvantages of Non-Return-to-Zero (NRZ) line code are:</w:t>
+        <w:lastRenderedPageBreak/>
+        <w:t>Disadvantages of Non-Return-to-Zero (NRZ) line code are:</w:t>
       </w:r>
     </w:p>
     <w:p/>
@@ -1834,19 +2612,7 @@
         <w:t xml:space="preserve"> in NRZI</w:t>
       </w:r>
       <w:r>
-        <w:t xml:space="preserve"> changes polarity only when a 1 bit is </w:t>
-      </w:r>
-      <w:r>
-        <w:t>transmitted and</w:t>
-      </w:r>
-      <w:r>
-        <w:t xml:space="preserve"> stays at the same polarity when a 0 bit is transmitted. This encoding scheme uses the transitions between consecutive bits to represent the data, which makes it self-clocking and eliminates the need for a separate clock signal. However, NRZI is more susceptible to errors caused by noise and </w:t>
-      </w:r>
-      <w:r>
-        <w:t>interference and</w:t>
-      </w:r>
-      <w:r>
-        <w:t xml:space="preserve"> requires a more complex receiver circuitry compared to NRZ.</w:t>
+        <w:t xml:space="preserve"> changes polarity only when a 1 bit is transmitted and stays at the same polarity when a 0 bit is transmitted. This encoding scheme uses the transitions between consecutive bits to represent the data, which makes it self-clocking and eliminates the need for a separate clock signal. However, NRZI is more susceptible to errors caused by noise and interference and requires a more complex receiver circuitry compared to NRZ.</w:t>
       </w:r>
     </w:p>
     <w:p>
@@ -2009,45 +2775,45 @@
         <w:spacing w:line="276" w:lineRule="auto"/>
       </w:pPr>
       <w:r>
+        <w:t>Requires a more complex receiver: NRZI requires a more complex receiver circuitry compared to NRZ, which can increase the cost of the system.</w:t>
+      </w:r>
+    </w:p>
+    <w:p>
+      <w:pPr>
+        <w:pStyle w:val="ListParagraph"/>
+        <w:numPr>
+          <w:ilvl w:val="0"/>
+          <w:numId w:val="8"/>
+        </w:numPr>
+        <w:spacing w:line="276" w:lineRule="auto"/>
+      </w:pPr>
+      <w:r>
+        <w:t>Long runs of the same bit: NRZI can produce long runs of the same bit, which can cause synchronization problems at the receiver.</w:t>
+      </w:r>
+    </w:p>
+    <w:p>
+      <w:pPr>
+        <w:pStyle w:val="ListParagraph"/>
+        <w:numPr>
+          <w:ilvl w:val="0"/>
+          <w:numId w:val="8"/>
+        </w:numPr>
+        <w:spacing w:line="276" w:lineRule="auto"/>
+      </w:pPr>
+      <w:r>
+        <w:t>Bit stuffing required: NRZI requires bit stuffing to ensure that there are enough transitions in the signal to maintain synchronization, which can increase the overhead of the system.</w:t>
+      </w:r>
+    </w:p>
+    <w:p>
+      <w:pPr>
+        <w:pStyle w:val="Heading2"/>
+        <w:numPr>
+          <w:ilvl w:val="0"/>
+          <w:numId w:val="3"/>
+        </w:numPr>
+      </w:pPr>
+      <w:r>
         <w:lastRenderedPageBreak/>
-        <w:t>Requires a more complex receiver: NRZI requires a more complex receiver circuitry compared to NRZ, which can increase the cost of the system.</w:t>
-      </w:r>
-    </w:p>
-    <w:p>
-      <w:pPr>
-        <w:pStyle w:val="ListParagraph"/>
-        <w:numPr>
-          <w:ilvl w:val="0"/>
-          <w:numId w:val="8"/>
-        </w:numPr>
-        <w:spacing w:line="276" w:lineRule="auto"/>
-      </w:pPr>
-      <w:r>
-        <w:t>Long runs of the same bit: NRZI can produce long runs of the same bit, which can cause synchronization problems at the receiver.</w:t>
-      </w:r>
-    </w:p>
-    <w:p>
-      <w:pPr>
-        <w:pStyle w:val="ListParagraph"/>
-        <w:numPr>
-          <w:ilvl w:val="0"/>
-          <w:numId w:val="8"/>
-        </w:numPr>
-        <w:spacing w:line="276" w:lineRule="auto"/>
-      </w:pPr>
-      <w:r>
-        <w:t>Bit stuffing required: NRZI requires bit stuffing to ensure that there are enough transitions in the signal to maintain synchronization, which can increase the overhead of the system.</w:t>
-      </w:r>
-    </w:p>
-    <w:p>
-      <w:pPr>
-        <w:pStyle w:val="Heading2"/>
-        <w:numPr>
-          <w:ilvl w:val="0"/>
-          <w:numId w:val="3"/>
-        </w:numPr>
-      </w:pPr>
-      <w:r>
         <w:t>Return to zero:</w:t>
       </w:r>
     </w:p>
@@ -2217,11 +2983,6 @@
     </w:p>
     <w:p>
       <w:pPr>
-        <w:spacing w:line="276" w:lineRule="auto"/>
-      </w:pPr>
-    </w:p>
-    <w:p>
-      <w:pPr>
         <w:pStyle w:val="ListParagraph"/>
         <w:numPr>
           <w:ilvl w:val="0"/>
@@ -2242,7 +3003,6 @@
         </w:numPr>
       </w:pPr>
       <w:r>
-        <w:lastRenderedPageBreak/>
         <w:t>Alternative mark inversion:</w:t>
       </w:r>
     </w:p>
@@ -2254,13 +3014,7 @@
         <w:t xml:space="preserve">In AMI </w:t>
       </w:r>
       <w:r>
-        <w:t xml:space="preserve">the signal alternates between positive, negative, and zero voltage levels to represent the data. The voltage level of each bit depends on its value and the value of the previous bit. The first bit is transmitted with a positive or negative voltage level, and the polarity of the voltage level alternates for every 1 bit. The 0 bits are transmitted with a </w:t>
-      </w:r>
-      <w:r>
-        <w:t>zero-voltage</w:t>
-      </w:r>
-      <w:r>
-        <w:t xml:space="preserve"> level, which provides a balanced DC component. This alternating voltage level pattern helps to reduce the number of transitions and the risk of errors caused by noise and interference. However, AMI requires a more complex receiver circuitry compared to other line codes, as it needs to detect the absence of transitions. AMI is commonly used in high-speed digital communication systems, such as ADSL, ISDN, and T1 lines.</w:t>
+        <w:t>the signal alternates between positive, negative, and zero voltage levels to represent the data. The voltage level of each bit depends on its value and the value of the previous bit. The first bit is transmitted with a positive or negative voltage level, and the polarity of the voltage level alternates for every 1 bit. The 0 bits are transmitted with a zero-voltage level, which provides a balanced DC component. This alternating voltage level pattern helps to reduce the number of transitions and the risk of errors caused by noise and interference. However, AMI requires a more complex receiver circuitry compared to other line codes, as it needs to detect the absence of transitions. AMI is commonly used in high-speed digital communication systems, such as ADSL, ISDN, and T1 lines.</w:t>
       </w:r>
     </w:p>
     <w:p>
@@ -2316,6 +3070,7 @@
         </w:numPr>
       </w:pPr>
       <w:r>
+        <w:lastRenderedPageBreak/>
         <w:t>Improved noise immunity: AMI is less susceptible to noise and interference compared to other line codes, as it uses a balanced DC component and a limited number of transitions.</w:t>
       </w:r>
     </w:p>
@@ -2556,10 +3311,6 @@
     <w:p>
       <w:pPr>
         <w:pStyle w:val="ListParagraph"/>
-        <w:numPr>
-          <w:ilvl w:val="0"/>
-          <w:numId w:val="14"/>
-        </w:numPr>
         <w:spacing w:line="276" w:lineRule="auto"/>
       </w:pPr>
     </w:p>
@@ -2580,6 +3331,7 @@
           <w:i/>
           <w:iCs/>
         </w:rPr>
+        <w:lastRenderedPageBreak/>
         <w:t>Disadvantages:</w:t>
       </w:r>
     </w:p>
@@ -2660,7 +3412,6 @@
         </w:numPr>
       </w:pPr>
       <w:r>
-        <w:lastRenderedPageBreak/>
         <w:t>Multi-level transmission 3:</w:t>
       </w:r>
     </w:p>
@@ -2672,13 +3423,7 @@
         <w:t xml:space="preserve">MLT-3 </w:t>
       </w:r>
       <w:r>
-        <w:t xml:space="preserve">uses three voltage levels to represent data. In MLT-3, the voltage level of each bit depends on the value of the previous two bits, and the signal alternates between positive, negative, and zero voltage levels. This line code provides a balanced DC component and reduces the number of transitions compared to other line codes, which improves the performance of the receiver and reduces the risk of errors caused by noise and interference. MLT-3 is commonly used in Ethernet and other high-speed communication </w:t>
-      </w:r>
-      <w:r>
-        <w:t>systems. Uses</w:t>
-      </w:r>
-      <w:r>
-        <w:t xml:space="preserve"> three voltage levels to represent data. In MLT-3, the voltage level of each bit depends on the value of the previous two bits, and the signal alternates between positive, negative, and zero voltage levels. </w:t>
+        <w:t xml:space="preserve">uses three voltage levels to represent data. In MLT-3, the voltage level of each bit depends on the value of the previous two bits, and the signal alternates between positive, negative, and zero voltage levels. This line code provides a balanced DC component and reduces the number of transitions compared to other line codes, which improves the performance of the receiver and reduces the risk of errors caused by noise and interference. MLT-3 is commonly used in Ethernet and other high-speed communication systems. Uses three voltage levels to represent data. In MLT-3, the voltage level of each bit depends on the value of the previous two bits, and the signal alternates between positive, negative, and zero voltage levels. </w:t>
       </w:r>
     </w:p>
     <w:p>
@@ -2726,85 +3471,97 @@
     </w:p>
     <w:p>
       <w:pPr>
-        <w:pStyle w:val="ListParagraph"/>
-        <w:numPr>
-          <w:ilvl w:val="0"/>
-          <w:numId w:val="16"/>
-        </w:numPr>
-        <w:spacing w:line="276" w:lineRule="auto"/>
-      </w:pPr>
-      <w:r>
-        <w:t>Lower electromagnetic interference: MLT-3 generates lower levels of electromagnetic interference (EMI) compared to other line codes, which reduces the risk of interference with other nearby systems.</w:t>
-      </w:r>
-    </w:p>
-    <w:p>
-      <w:pPr>
-        <w:pStyle w:val="ListParagraph"/>
-        <w:numPr>
-          <w:ilvl w:val="0"/>
-          <w:numId w:val="16"/>
-        </w:numPr>
-        <w:spacing w:line="276" w:lineRule="auto"/>
-      </w:pPr>
-      <w:r>
-        <w:t>Error detection and correction: MLT-3 can use forward error correction (FEC) to detect and correct errors in the transmitted signal, which improves the reliability of the communication system.</w:t>
-      </w:r>
-    </w:p>
-    <w:p>
-      <w:pPr>
-        <w:pStyle w:val="ListParagraph"/>
-        <w:numPr>
-          <w:ilvl w:val="0"/>
-          <w:numId w:val="16"/>
-        </w:numPr>
-        <w:spacing w:line="276" w:lineRule="auto"/>
-      </w:pPr>
-      <w:r>
-        <w:t>Efficient use of transmission media: MLT-3 can efficiently use the transmission media, which makes it suitable for high-speed communication systems.</w:t>
-      </w:r>
-    </w:p>
-    <w:p>
-      <w:pPr>
-        <w:pStyle w:val="ListParagraph"/>
-        <w:numPr>
-          <w:ilvl w:val="0"/>
-          <w:numId w:val="16"/>
-        </w:numPr>
-        <w:spacing w:line="276" w:lineRule="auto"/>
-      </w:pPr>
-      <w:r>
-        <w:t>Reduced power consumption: MLT-3 requires less power to transmit data compared to other line codes, which can help to reduce the overall power consumption of the communication system.</w:t>
-      </w:r>
-    </w:p>
-    <w:p>
-      <w:pPr>
-        <w:pStyle w:val="ListParagraph"/>
-        <w:numPr>
-          <w:ilvl w:val="0"/>
-          <w:numId w:val="16"/>
-        </w:numPr>
-        <w:spacing w:line="276" w:lineRule="auto"/>
-      </w:pPr>
-      <w:r>
-        <w:t>Robustness: MLT-3 is more robust to signal attenuation and distortion caused by cable length and other transmission impairments, which makes it a reliable option for longer distance transmission.</w:t>
-      </w:r>
-    </w:p>
-    <w:p>
-      <w:pPr>
-        <w:spacing w:line="276" w:lineRule="auto"/>
-      </w:pPr>
-    </w:p>
-    <w:p>
-      <w:pPr>
-        <w:spacing w:line="276" w:lineRule="auto"/>
-      </w:pPr>
-      <w:r>
+        <w:spacing w:line="276" w:lineRule="auto"/>
         <w:rPr>
           <w:b/>
           <w:bCs/>
           <w:i/>
           <w:iCs/>
         </w:rPr>
+      </w:pPr>
+    </w:p>
+    <w:p>
+      <w:pPr>
+        <w:pStyle w:val="ListParagraph"/>
+        <w:numPr>
+          <w:ilvl w:val="0"/>
+          <w:numId w:val="16"/>
+        </w:numPr>
+        <w:spacing w:line="276" w:lineRule="auto"/>
+      </w:pPr>
+      <w:r>
+        <w:t>Lower electromagnetic interference: MLT-3 generates lower levels of electromagnetic interference (EMI) compared to other line codes, which reduces the risk of interference with other nearby systems.</w:t>
+      </w:r>
+    </w:p>
+    <w:p>
+      <w:pPr>
+        <w:pStyle w:val="ListParagraph"/>
+        <w:numPr>
+          <w:ilvl w:val="0"/>
+          <w:numId w:val="16"/>
+        </w:numPr>
+        <w:spacing w:line="276" w:lineRule="auto"/>
+      </w:pPr>
+      <w:r>
+        <w:t>Error detection and correction: MLT-3 can use forward error correction (FEC) to detect and correct errors in the transmitted signal, which improves the reliability of the communication system.</w:t>
+      </w:r>
+    </w:p>
+    <w:p>
+      <w:pPr>
+        <w:pStyle w:val="ListParagraph"/>
+        <w:numPr>
+          <w:ilvl w:val="0"/>
+          <w:numId w:val="16"/>
+        </w:numPr>
+        <w:spacing w:line="276" w:lineRule="auto"/>
+      </w:pPr>
+      <w:r>
+        <w:t>Efficient use of transmission media: MLT-3 can efficiently use the transmission media, which makes it suitable for high-speed communication systems.</w:t>
+      </w:r>
+    </w:p>
+    <w:p>
+      <w:pPr>
+        <w:pStyle w:val="ListParagraph"/>
+        <w:numPr>
+          <w:ilvl w:val="0"/>
+          <w:numId w:val="16"/>
+        </w:numPr>
+        <w:spacing w:line="276" w:lineRule="auto"/>
+      </w:pPr>
+      <w:r>
+        <w:t>Reduced power consumption: MLT-3 requires less power to transmit data compared to other line codes, which can help to reduce the overall power consumption of the communication system.</w:t>
+      </w:r>
+    </w:p>
+    <w:p>
+      <w:pPr>
+        <w:pStyle w:val="ListParagraph"/>
+        <w:numPr>
+          <w:ilvl w:val="0"/>
+          <w:numId w:val="16"/>
+        </w:numPr>
+        <w:spacing w:line="276" w:lineRule="auto"/>
+      </w:pPr>
+      <w:r>
+        <w:t>Robustness: MLT-3 is more robust to signal attenuation and distortion caused by cable length and other transmission impairments, which makes it a reliable option for longer distance transmission.</w:t>
+      </w:r>
+    </w:p>
+    <w:p>
+      <w:pPr>
+        <w:spacing w:line="276" w:lineRule="auto"/>
+      </w:pPr>
+    </w:p>
+    <w:p>
+      <w:pPr>
+        <w:spacing w:line="276" w:lineRule="auto"/>
+      </w:pPr>
+      <w:r>
+        <w:rPr>
+          <w:b/>
+          <w:bCs/>
+          <w:i/>
+          <w:iCs/>
+        </w:rPr>
+        <w:lastRenderedPageBreak/>
         <w:t>Disadvantages:</w:t>
       </w:r>
     </w:p>
@@ -2862,6 +3619,11 @@
     </w:p>
     <w:p>
       <w:pPr>
+        <w:spacing w:line="276" w:lineRule="auto"/>
+      </w:pPr>
+    </w:p>
+    <w:p>
+      <w:pPr>
         <w:pStyle w:val="Heading2"/>
         <w:numPr>
           <w:ilvl w:val="0"/>
@@ -2869,7 +3631,6 @@
         </w:numPr>
       </w:pPr>
       <w:r>
-        <w:lastRenderedPageBreak/>
         <w:t>Pseudoternary Coding:</w:t>
       </w:r>
     </w:p>
@@ -2878,6 +3639,9 @@
         <w:spacing w:line="276" w:lineRule="auto"/>
       </w:pPr>
       <w:r>
+        <w:rPr>
+          <w:noProof/>
+        </w:rPr>
         <w:drawing>
           <wp:anchor distT="0" distB="0" distL="114300" distR="114300" simplePos="0" relativeHeight="251670528" behindDoc="1" locked="0" layoutInCell="1" allowOverlap="1" wp14:anchorId="0CC23E38" wp14:editId="1C7D8910">
             <wp:simplePos x="0" y="0"/>
@@ -2910,7 +3674,7 @@
                     <pic:cNvPicPr/>
                   </pic:nvPicPr>
                   <pic:blipFill>
-                    <a:blip r:embed="rId15">
+                    <a:blip r:embed="rId21">
                       <a:extLst>
                         <a:ext uri="{28A0092B-C50C-407E-A947-70E740481C1C}">
                           <a14:useLocalDpi xmlns:a14="http://schemas.microsoft.com/office/drawing/2010/main" val="0"/>
@@ -2946,13 +3710,7 @@
         <w:br/>
       </w:r>
       <w:r>
-        <w:t xml:space="preserve">Pseudoternary line code is a type of bipolar encoding that uses two voltage levels to represent binary data. In this line code, a logical "1" bit is represented by an alternating positive and negative voltage, while a logical "0" bit is represented by a mid-level voltage. Unlike other bipolar encoding schemes, such as AMI, pseudoternary does not use a </w:t>
-      </w:r>
-      <w:r>
-        <w:t>zero-voltage</w:t>
-      </w:r>
-      <w:r>
-        <w:t xml:space="preserve"> level to represent a logical "0" bit, which helps to reduce the DC component of the transmitted signal. Pseudoternary line code is commonly used in T-carrier systems, such as T1 and T3, to provide a balanced signal that is less susceptible to distortion and noise, and to increase the data capacity of the transmission medium.</w:t>
+        <w:t>Pseudoternary line code is a type of bipolar encoding that uses two voltage levels to represent binary data. In this line code, a logical "1" bit is represented by an alternating positive and negative voltage, while a logical "0" bit is represented by a mid-level voltage. Unlike other bipolar encoding schemes, such as AMI, pseudoternary does not use a zero-voltage level to represent a logical "0" bit, which helps to reduce the DC component of the transmitted signal. Pseudoternary line code is commonly used in T-carrier systems, such as T1 and T3, to provide a balanced signal that is less susceptible to distortion and noise, and to increase the data capacity of the transmission medium.</w:t>
       </w:r>
     </w:p>
     <w:p>
@@ -3061,6 +3819,7 @@
           <w:i/>
           <w:iCs/>
         </w:rPr>
+        <w:lastRenderedPageBreak/>
         <w:t>Disadvantages:</w:t>
       </w:r>
     </w:p>
@@ -3118,7 +3877,6 @@
         <w:rPr>
           <w:rFonts w:asciiTheme="minorBidi" w:hAnsiTheme="minorBidi" w:cstheme="minorBidi"/>
         </w:rPr>
-        <w:lastRenderedPageBreak/>
         <w:t>2B/1Q:</w:t>
       </w:r>
     </w:p>
@@ -3126,12 +3884,14 @@
       <w:pPr>
         <w:spacing w:line="276" w:lineRule="auto"/>
         <w:rPr>
-          <w:rFonts w:hint="cs"/>
           <w:rtl/>
           <w:lang w:bidi="ar-EG"/>
         </w:rPr>
       </w:pPr>
       <w:r>
+        <w:rPr>
+          <w:noProof/>
+        </w:rPr>
         <w:drawing>
           <wp:anchor distT="0" distB="0" distL="114300" distR="114300" simplePos="0" relativeHeight="251671552" behindDoc="1" locked="0" layoutInCell="1" allowOverlap="1" wp14:anchorId="7B4BB99D" wp14:editId="0CBB5FD3">
             <wp:simplePos x="0" y="0"/>
@@ -3164,7 +3924,7 @@
                     <pic:cNvPicPr/>
                   </pic:nvPicPr>
                   <pic:blipFill>
-                    <a:blip r:embed="rId16">
+                    <a:blip r:embed="rId22">
                       <a:extLst>
                         <a:ext uri="{28A0092B-C50C-407E-A947-70E740481C1C}">
                           <a14:useLocalDpi xmlns:a14="http://schemas.microsoft.com/office/drawing/2010/main" val="0"/>
@@ -3200,79 +3960,7 @@
         <w:rPr>
           <w:lang w:bidi="ar-EG"/>
         </w:rPr>
-        <w:t xml:space="preserve">The 2B1Q (two binary, one quaternary) line coding </w:t>
-      </w:r>
-      <w:r>
-        <w:rPr>
-          <w:lang w:bidi="ar-EG"/>
-        </w:rPr>
-        <w:t xml:space="preserve">is a </w:t>
-      </w:r>
-      <w:r>
-        <w:rPr>
-          <w:lang w:bidi="ar-EG"/>
-        </w:rPr>
-        <w:t xml:space="preserve">multi-level </w:t>
-      </w:r>
-      <w:r>
-        <w:rPr>
-          <w:lang w:bidi="ar-EG"/>
-        </w:rPr>
-        <w:t>line code</w:t>
-      </w:r>
-      <w:r>
-        <w:rPr>
-          <w:lang w:bidi="ar-EG"/>
-        </w:rPr>
-        <w:t xml:space="preserve">. The idea behind multi-level schemes generally is to encode more than one data bit per signal symbol </w:t>
-      </w:r>
-      <w:r>
-        <w:rPr>
-          <w:lang w:bidi="ar-EG"/>
-        </w:rPr>
-        <w:t>to</w:t>
-      </w:r>
-      <w:r>
-        <w:rPr>
-          <w:lang w:bidi="ar-EG"/>
-        </w:rPr>
-        <w:t xml:space="preserve"> maximise bandwidth efficiency. Putting this more formally, the aim is to encode m data elements per signal element using n signal elements. This is often reflected in the name given to a particular line coding scheme. In 2B1Q, for example, each </w:t>
-      </w:r>
-      <w:r>
-        <w:rPr>
-          <w:lang w:bidi="ar-EG"/>
-        </w:rPr>
-        <w:t>2-</w:t>
-      </w:r>
-      <w:r>
-        <w:rPr>
-          <w:lang w:bidi="ar-EG"/>
-        </w:rPr>
-        <w:t>bit</w:t>
-      </w:r>
-      <w:r>
-        <w:rPr>
-          <w:lang w:bidi="ar-EG"/>
-        </w:rPr>
-        <w:t>s are</w:t>
-      </w:r>
-      <w:r>
-        <w:rPr>
-          <w:lang w:bidi="ar-EG"/>
-        </w:rPr>
-        <w:t xml:space="preserve"> represented by one quaternary symbol</w:t>
-      </w:r>
-      <w:r>
-        <w:rPr>
-          <w:lang w:bidi="ar-EG"/>
-        </w:rPr>
-        <w:t>, there</w:t>
-      </w:r>
-      <w:r>
-        <w:rPr>
-          <w:lang w:bidi="ar-EG"/>
-        </w:rPr>
-        <w:t xml:space="preserve"> are four quaternary symbols in 2B1Q (the word quaternary means "consisting of four units or members"). Each quaternary symbol is represented by one of four different signal levels. 2B1Q is thus a four-level pulse amplitude modulation (PAM-4) scheme, so called because the information is encoded in the amplitude of the signal pulses. There are two positive and two negative signal levels, with equal spacing between adjacent levels. The illustration below shows what a typical 2B1Q signal looks like.</w:t>
+        <w:t>The 2B1Q (two binary, one quaternary) line coding is a multi-level line code. The idea behind multi-level schemes generally is to encode more than one data bit per signal symbol to maximise bandwidth efficiency. Putting this more formally, the aim is to encode m data elements per signal element using n signal elements. This is often reflected in the name given to a particular line coding scheme. In 2B1Q, for example, each 2-bits are represented by one quaternary symbol, there are four quaternary symbols in 2B1Q (the word quaternary means "consisting of four units or members"). Each quaternary symbol is represented by one of four different signal levels. 2B1Q is thus a four-level pulse amplitude modulation (PAM-4) scheme, so called because the information is encoded in the amplitude of the signal pulses. There are two positive and two negative signal levels, with equal spacing between adjacent levels. The illustration below shows what a typical 2B1Q signal looks like.</w:t>
       </w:r>
     </w:p>
     <w:p>
@@ -3305,6 +3993,7 @@
           <w:bCs/>
           <w:i/>
           <w:iCs/>
+          <w:noProof/>
         </w:rPr>
         <w:drawing>
           <wp:anchor distT="0" distB="0" distL="114300" distR="114300" simplePos="0" relativeHeight="251672576" behindDoc="1" locked="0" layoutInCell="1" allowOverlap="1" wp14:anchorId="0DF5E0C6" wp14:editId="117A18AF">
@@ -3338,7 +4027,7 @@
                     <pic:cNvPicPr/>
                   </pic:nvPicPr>
                   <pic:blipFill>
-                    <a:blip r:embed="rId17">
+                    <a:blip r:embed="rId23">
                       <a:extLst>
                         <a:ext uri="{28A0092B-C50C-407E-A947-70E740481C1C}">
                           <a14:useLocalDpi xmlns:a14="http://schemas.microsoft.com/office/drawing/2010/main" val="0"/>
@@ -3436,6 +4125,7 @@
         <w:spacing w:line="276" w:lineRule="auto"/>
       </w:pPr>
       <w:r>
+        <w:lastRenderedPageBreak/>
         <w:t>Low crosstalk: 2B/1Q line code provides good crosstalk rejection, which means that it is less susceptible to interference from adjacent channels or signal lines. This makes it suitable for applications where multiple channels are transmitted over the same transmission medium.</w:t>
       </w:r>
     </w:p>
@@ -3456,7 +4146,6 @@
           <w:i/>
           <w:iCs/>
         </w:rPr>
-        <w:lastRenderedPageBreak/>
         <w:t>Disadvantages:</w:t>
       </w:r>
     </w:p>
@@ -3510,13 +4199,7 @@
         <w:t>(2-bits)</w:t>
       </w:r>
       <w:r>
-        <w:t xml:space="preserve"> with the same bit values can introduce a significant DC component into the </w:t>
-      </w:r>
-      <w:r>
-        <w:t>signal and</w:t>
-      </w:r>
-      <w:r>
-        <w:t xml:space="preserve"> will also result in the absence of transitions in the signal, potentially causing loss of synchronisation.</w:t>
+        <w:t xml:space="preserve"> with the same bit values can introduce a significant DC component into the signal and will also result in the absence of transitions in the signal, potentially causing loss of synchronisation.</w:t>
       </w:r>
     </w:p>
     <w:p>
@@ -3632,6 +4315,92 @@
 <file path=word/numbering.xml><?xml version="1.0" encoding="utf-8"?>
 <w:numbering xmlns:wpc="http://schemas.microsoft.com/office/word/2010/wordprocessingCanvas" xmlns:cx="http://schemas.microsoft.com/office/drawing/2014/chartex" xmlns:cx1="http://schemas.microsoft.com/office/drawing/2015/9/8/chartex" xmlns:cx2="http://schemas.microsoft.com/office/drawing/2015/10/21/chartex" xmlns:cx3="http://schemas.microsoft.com/office/drawing/2016/5/9/chartex" xmlns:cx4="http://schemas.microsoft.com/office/drawing/2016/5/10/chartex" xmlns:cx5="http://schemas.microsoft.com/office/drawing/2016/5/11/chartex" xmlns:cx6="http://schemas.microsoft.com/office/drawing/2016/5/12/chartex" xmlns:cx7="http://schemas.microsoft.com/office/drawing/2016/5/13/chartex" xmlns:cx8="http://schemas.microsoft.com/office/drawing/2016/5/14/chartex" xmlns:mc="http://schemas.openxmlformats.org/markup-compatibility/2006" xmlns:aink="http://schemas.microsoft.com/office/drawing/2016/ink" xmlns:am3d="http://schemas.microsoft.com/office/drawing/2017/model3d" xmlns:o="urn:schemas-microsoft-com:office:office" xmlns:oel="http://schemas.microsoft.com/office/2019/extlst" xmlns:r="http://schemas.openxmlformats.org/officeDocument/2006/relationships" xmlns:m="http://schemas.openxmlformats.org/officeDocument/2006/math" xmlns:v="urn:schemas-microsoft-com:vml" xmlns:wp14="http://schemas.microsoft.com/office/word/2010/wordprocessingDrawing" xmlns:wp="http://schemas.openxmlformats.org/drawingml/2006/wordprocessingDrawing" xmlns:w10="urn:schemas-microsoft-com:office:word" xmlns:w="http://schemas.openxmlformats.org/wordprocessingml/2006/main" xmlns:w14="http://schemas.microsoft.com/office/word/2010/wordml" xmlns:w15="http://schemas.microsoft.com/office/word/2012/wordml" xmlns:w16cex="http://schemas.microsoft.com/office/word/2018/wordml/cex" xmlns:w16cid="http://schemas.microsoft.com/office/word/2016/wordml/cid" xmlns:w16="http://schemas.microsoft.com/office/word/2018/wordml" xmlns:w16du="http://schemas.microsoft.com/office/word/2023/wordml/word16du" xmlns:w16sdtdh="http://schemas.microsoft.com/office/word/2020/wordml/sdtdatahash" xmlns:w16se="http://schemas.microsoft.com/office/word/2015/wordml/symex" xmlns:wpg="http://schemas.microsoft.com/office/word/2010/wordprocessingGroup" xmlns:wpi="http://schemas.microsoft.com/office/word/2010/wordprocessingInk" xmlns:wne="http://schemas.microsoft.com/office/word/2006/wordml" xmlns:wps="http://schemas.microsoft.com/office/word/2010/wordprocessingShape" mc:Ignorable="w14 w15 w16se w16cid w16 w16cex w16sdtdh wp14">
   <w:abstractNum w:abstractNumId="0" w15:restartNumberingAfterBreak="0">
+    <w:nsid w:val="00B96868"/>
+    <w:multiLevelType w:val="hybridMultilevel"/>
+    <w:tmpl w:val="3A4A75A2"/>
+    <w:lvl w:ilvl="0" w:tplc="0809000F">
+      <w:start w:val="1"/>
+      <w:numFmt w:val="decimal"/>
+      <w:lvlText w:val="%1."/>
+      <w:lvlJc w:val="left"/>
+      <w:pPr>
+        <w:ind w:left="720" w:hanging="360"/>
+      </w:pPr>
+    </w:lvl>
+    <w:lvl w:ilvl="1" w:tplc="04090019">
+      <w:start w:val="1"/>
+      <w:numFmt w:val="lowerLetter"/>
+      <w:lvlText w:val="%2."/>
+      <w:lvlJc w:val="left"/>
+      <w:pPr>
+        <w:ind w:left="1440" w:hanging="360"/>
+      </w:pPr>
+    </w:lvl>
+    <w:lvl w:ilvl="2" w:tplc="0409001B" w:tentative="1">
+      <w:start w:val="1"/>
+      <w:numFmt w:val="lowerRoman"/>
+      <w:lvlText w:val="%3."/>
+      <w:lvlJc w:val="right"/>
+      <w:pPr>
+        <w:ind w:left="2160" w:hanging="180"/>
+      </w:pPr>
+    </w:lvl>
+    <w:lvl w:ilvl="3" w:tplc="0409000F" w:tentative="1">
+      <w:start w:val="1"/>
+      <w:numFmt w:val="decimal"/>
+      <w:lvlText w:val="%4."/>
+      <w:lvlJc w:val="left"/>
+      <w:pPr>
+        <w:ind w:left="2880" w:hanging="360"/>
+      </w:pPr>
+    </w:lvl>
+    <w:lvl w:ilvl="4" w:tplc="04090019" w:tentative="1">
+      <w:start w:val="1"/>
+      <w:numFmt w:val="lowerLetter"/>
+      <w:lvlText w:val="%5."/>
+      <w:lvlJc w:val="left"/>
+      <w:pPr>
+        <w:ind w:left="3600" w:hanging="360"/>
+      </w:pPr>
+    </w:lvl>
+    <w:lvl w:ilvl="5" w:tplc="0409001B" w:tentative="1">
+      <w:start w:val="1"/>
+      <w:numFmt w:val="lowerRoman"/>
+      <w:lvlText w:val="%6."/>
+      <w:lvlJc w:val="right"/>
+      <w:pPr>
+        <w:ind w:left="4320" w:hanging="180"/>
+      </w:pPr>
+    </w:lvl>
+    <w:lvl w:ilvl="6" w:tplc="0409000F" w:tentative="1">
+      <w:start w:val="1"/>
+      <w:numFmt w:val="decimal"/>
+      <w:lvlText w:val="%7."/>
+      <w:lvlJc w:val="left"/>
+      <w:pPr>
+        <w:ind w:left="5040" w:hanging="360"/>
+      </w:pPr>
+    </w:lvl>
+    <w:lvl w:ilvl="7" w:tplc="04090019" w:tentative="1">
+      <w:start w:val="1"/>
+      <w:numFmt w:val="lowerLetter"/>
+      <w:lvlText w:val="%8."/>
+      <w:lvlJc w:val="left"/>
+      <w:pPr>
+        <w:ind w:left="5760" w:hanging="360"/>
+      </w:pPr>
+    </w:lvl>
+    <w:lvl w:ilvl="8" w:tplc="0409001B" w:tentative="1">
+      <w:start w:val="1"/>
+      <w:numFmt w:val="lowerRoman"/>
+      <w:lvlText w:val="%9."/>
+      <w:lvlJc w:val="right"/>
+      <w:pPr>
+        <w:ind w:left="6480" w:hanging="180"/>
+      </w:pPr>
+    </w:lvl>
+  </w:abstractNum>
+  <w:abstractNum w:abstractNumId="1" w15:restartNumberingAfterBreak="0">
     <w:nsid w:val="02884358"/>
     <w:multiLevelType w:val="multilevel"/>
     <w:tmpl w:val="419C4880"/>
@@ -3720,7 +4489,7 @@
       </w:pPr>
     </w:lvl>
   </w:abstractNum>
-  <w:abstractNum w:abstractNumId="1" w15:restartNumberingAfterBreak="0">
+  <w:abstractNum w:abstractNumId="2" w15:restartNumberingAfterBreak="0">
     <w:nsid w:val="04014B28"/>
     <w:multiLevelType w:val="hybridMultilevel"/>
     <w:tmpl w:val="076C0602"/>
@@ -3809,7 +4578,7 @@
       </w:pPr>
     </w:lvl>
   </w:abstractNum>
-  <w:abstractNum w:abstractNumId="2" w15:restartNumberingAfterBreak="0">
+  <w:abstractNum w:abstractNumId="3" w15:restartNumberingAfterBreak="0">
     <w:nsid w:val="07DE1119"/>
     <w:multiLevelType w:val="multilevel"/>
     <w:tmpl w:val="21565270"/>
@@ -3899,7 +4668,7 @@
       </w:pPr>
     </w:lvl>
   </w:abstractNum>
-  <w:abstractNum w:abstractNumId="3" w15:restartNumberingAfterBreak="0">
+  <w:abstractNum w:abstractNumId="4" w15:restartNumberingAfterBreak="0">
     <w:nsid w:val="0A9B0569"/>
     <w:multiLevelType w:val="multilevel"/>
     <w:tmpl w:val="50B0F36C"/>
@@ -3988,7 +4757,7 @@
       </w:pPr>
     </w:lvl>
   </w:abstractNum>
-  <w:abstractNum w:abstractNumId="4" w15:restartNumberingAfterBreak="0">
+  <w:abstractNum w:abstractNumId="5" w15:restartNumberingAfterBreak="0">
     <w:nsid w:val="0D1F22DD"/>
     <w:multiLevelType w:val="hybridMultilevel"/>
     <w:tmpl w:val="79D6AC72"/>
@@ -4077,7 +4846,120 @@
       </w:pPr>
     </w:lvl>
   </w:abstractNum>
-  <w:abstractNum w:abstractNumId="5" w15:restartNumberingAfterBreak="0">
+  <w:abstractNum w:abstractNumId="6" w15:restartNumberingAfterBreak="0">
+    <w:nsid w:val="13EB5427"/>
+    <w:multiLevelType w:val="hybridMultilevel"/>
+    <w:tmpl w:val="40C05A8E"/>
+    <w:lvl w:ilvl="0" w:tplc="04090001">
+      <w:start w:val="1"/>
+      <w:numFmt w:val="bullet"/>
+      <w:lvlText w:val=""/>
+      <w:lvlJc w:val="left"/>
+      <w:pPr>
+        <w:ind w:left="720" w:hanging="360"/>
+      </w:pPr>
+      <w:rPr>
+        <w:rFonts w:ascii="Symbol" w:hAnsi="Symbol" w:hint="default"/>
+      </w:rPr>
+    </w:lvl>
+    <w:lvl w:ilvl="1" w:tplc="04090003">
+      <w:start w:val="1"/>
+      <w:numFmt w:val="bullet"/>
+      <w:lvlText w:val="o"/>
+      <w:lvlJc w:val="left"/>
+      <w:pPr>
+        <w:ind w:left="1440" w:hanging="360"/>
+      </w:pPr>
+      <w:rPr>
+        <w:rFonts w:ascii="Courier New" w:hAnsi="Courier New" w:cs="Courier New" w:hint="default"/>
+      </w:rPr>
+    </w:lvl>
+    <w:lvl w:ilvl="2" w:tplc="04090005" w:tentative="1">
+      <w:start w:val="1"/>
+      <w:numFmt w:val="bullet"/>
+      <w:lvlText w:val=""/>
+      <w:lvlJc w:val="left"/>
+      <w:pPr>
+        <w:ind w:left="2160" w:hanging="360"/>
+      </w:pPr>
+      <w:rPr>
+        <w:rFonts w:ascii="Wingdings" w:hAnsi="Wingdings" w:hint="default"/>
+      </w:rPr>
+    </w:lvl>
+    <w:lvl w:ilvl="3" w:tplc="04090001" w:tentative="1">
+      <w:start w:val="1"/>
+      <w:numFmt w:val="bullet"/>
+      <w:lvlText w:val=""/>
+      <w:lvlJc w:val="left"/>
+      <w:pPr>
+        <w:ind w:left="2880" w:hanging="360"/>
+      </w:pPr>
+      <w:rPr>
+        <w:rFonts w:ascii="Symbol" w:hAnsi="Symbol" w:hint="default"/>
+      </w:rPr>
+    </w:lvl>
+    <w:lvl w:ilvl="4" w:tplc="04090003" w:tentative="1">
+      <w:start w:val="1"/>
+      <w:numFmt w:val="bullet"/>
+      <w:lvlText w:val="o"/>
+      <w:lvlJc w:val="left"/>
+      <w:pPr>
+        <w:ind w:left="3600" w:hanging="360"/>
+      </w:pPr>
+      <w:rPr>
+        <w:rFonts w:ascii="Courier New" w:hAnsi="Courier New" w:cs="Courier New" w:hint="default"/>
+      </w:rPr>
+    </w:lvl>
+    <w:lvl w:ilvl="5" w:tplc="04090005" w:tentative="1">
+      <w:start w:val="1"/>
+      <w:numFmt w:val="bullet"/>
+      <w:lvlText w:val=""/>
+      <w:lvlJc w:val="left"/>
+      <w:pPr>
+        <w:ind w:left="4320" w:hanging="360"/>
+      </w:pPr>
+      <w:rPr>
+        <w:rFonts w:ascii="Wingdings" w:hAnsi="Wingdings" w:hint="default"/>
+      </w:rPr>
+    </w:lvl>
+    <w:lvl w:ilvl="6" w:tplc="04090001" w:tentative="1">
+      <w:start w:val="1"/>
+      <w:numFmt w:val="bullet"/>
+      <w:lvlText w:val=""/>
+      <w:lvlJc w:val="left"/>
+      <w:pPr>
+        <w:ind w:left="5040" w:hanging="360"/>
+      </w:pPr>
+      <w:rPr>
+        <w:rFonts w:ascii="Symbol" w:hAnsi="Symbol" w:hint="default"/>
+      </w:rPr>
+    </w:lvl>
+    <w:lvl w:ilvl="7" w:tplc="04090003" w:tentative="1">
+      <w:start w:val="1"/>
+      <w:numFmt w:val="bullet"/>
+      <w:lvlText w:val="o"/>
+      <w:lvlJc w:val="left"/>
+      <w:pPr>
+        <w:ind w:left="5760" w:hanging="360"/>
+      </w:pPr>
+      <w:rPr>
+        <w:rFonts w:ascii="Courier New" w:hAnsi="Courier New" w:cs="Courier New" w:hint="default"/>
+      </w:rPr>
+    </w:lvl>
+    <w:lvl w:ilvl="8" w:tplc="04090005" w:tentative="1">
+      <w:start w:val="1"/>
+      <w:numFmt w:val="bullet"/>
+      <w:lvlText w:val=""/>
+      <w:lvlJc w:val="left"/>
+      <w:pPr>
+        <w:ind w:left="6480" w:hanging="360"/>
+      </w:pPr>
+      <w:rPr>
+        <w:rFonts w:ascii="Wingdings" w:hAnsi="Wingdings" w:hint="default"/>
+      </w:rPr>
+    </w:lvl>
+  </w:abstractNum>
+  <w:abstractNum w:abstractNumId="7" w15:restartNumberingAfterBreak="0">
     <w:nsid w:val="151446A0"/>
     <w:multiLevelType w:val="hybridMultilevel"/>
     <w:tmpl w:val="741CB392"/>
@@ -4166,7 +5048,7 @@
       </w:pPr>
     </w:lvl>
   </w:abstractNum>
-  <w:abstractNum w:abstractNumId="6" w15:restartNumberingAfterBreak="0">
+  <w:abstractNum w:abstractNumId="8" w15:restartNumberingAfterBreak="0">
     <w:nsid w:val="1B61212F"/>
     <w:multiLevelType w:val="hybridMultilevel"/>
     <w:tmpl w:val="C70A3E10"/>
@@ -4255,7 +5137,7 @@
       </w:pPr>
     </w:lvl>
   </w:abstractNum>
-  <w:abstractNum w:abstractNumId="7" w15:restartNumberingAfterBreak="0">
+  <w:abstractNum w:abstractNumId="9" w15:restartNumberingAfterBreak="0">
     <w:nsid w:val="1F052976"/>
     <w:multiLevelType w:val="multilevel"/>
     <w:tmpl w:val="DDD4AAD8"/>
@@ -4344,13 +5226,13 @@
       </w:pPr>
     </w:lvl>
   </w:abstractNum>
-  <w:abstractNum w:abstractNumId="8" w15:restartNumberingAfterBreak="0">
+  <w:abstractNum w:abstractNumId="10" w15:restartNumberingAfterBreak="0">
     <w:nsid w:val="1F912920"/>
     <w:multiLevelType w:val="multilevel"/>
     <w:tmpl w:val="21565270"/>
     <w:numStyleLink w:val="Style1"/>
   </w:abstractNum>
-  <w:abstractNum w:abstractNumId="9" w15:restartNumberingAfterBreak="0">
+  <w:abstractNum w:abstractNumId="11" w15:restartNumberingAfterBreak="0">
     <w:nsid w:val="235A6EFF"/>
     <w:multiLevelType w:val="multilevel"/>
     <w:tmpl w:val="419C4880"/>
@@ -4439,7 +5321,93 @@
       </w:pPr>
     </w:lvl>
   </w:abstractNum>
-  <w:abstractNum w:abstractNumId="10" w15:restartNumberingAfterBreak="0">
+  <w:abstractNum w:abstractNumId="12" w15:restartNumberingAfterBreak="0">
+    <w:nsid w:val="267C1DDF"/>
+    <w:multiLevelType w:val="hybridMultilevel"/>
+    <w:tmpl w:val="728005C0"/>
+    <w:lvl w:ilvl="0" w:tplc="0809000F">
+      <w:start w:val="1"/>
+      <w:numFmt w:val="decimal"/>
+      <w:lvlText w:val="%1."/>
+      <w:lvlJc w:val="left"/>
+      <w:pPr>
+        <w:ind w:left="720" w:hanging="360"/>
+      </w:pPr>
+    </w:lvl>
+    <w:lvl w:ilvl="1" w:tplc="04090019" w:tentative="1">
+      <w:start w:val="1"/>
+      <w:numFmt w:val="lowerLetter"/>
+      <w:lvlText w:val="%2."/>
+      <w:lvlJc w:val="left"/>
+      <w:pPr>
+        <w:ind w:left="1440" w:hanging="360"/>
+      </w:pPr>
+    </w:lvl>
+    <w:lvl w:ilvl="2" w:tplc="0409001B" w:tentative="1">
+      <w:start w:val="1"/>
+      <w:numFmt w:val="lowerRoman"/>
+      <w:lvlText w:val="%3."/>
+      <w:lvlJc w:val="right"/>
+      <w:pPr>
+        <w:ind w:left="2160" w:hanging="180"/>
+      </w:pPr>
+    </w:lvl>
+    <w:lvl w:ilvl="3" w:tplc="0409000F" w:tentative="1">
+      <w:start w:val="1"/>
+      <w:numFmt w:val="decimal"/>
+      <w:lvlText w:val="%4."/>
+      <w:lvlJc w:val="left"/>
+      <w:pPr>
+        <w:ind w:left="2880" w:hanging="360"/>
+      </w:pPr>
+    </w:lvl>
+    <w:lvl w:ilvl="4" w:tplc="04090019" w:tentative="1">
+      <w:start w:val="1"/>
+      <w:numFmt w:val="lowerLetter"/>
+      <w:lvlText w:val="%5."/>
+      <w:lvlJc w:val="left"/>
+      <w:pPr>
+        <w:ind w:left="3600" w:hanging="360"/>
+      </w:pPr>
+    </w:lvl>
+    <w:lvl w:ilvl="5" w:tplc="0409001B" w:tentative="1">
+      <w:start w:val="1"/>
+      <w:numFmt w:val="lowerRoman"/>
+      <w:lvlText w:val="%6."/>
+      <w:lvlJc w:val="right"/>
+      <w:pPr>
+        <w:ind w:left="4320" w:hanging="180"/>
+      </w:pPr>
+    </w:lvl>
+    <w:lvl w:ilvl="6" w:tplc="0409000F" w:tentative="1">
+      <w:start w:val="1"/>
+      <w:numFmt w:val="decimal"/>
+      <w:lvlText w:val="%7."/>
+      <w:lvlJc w:val="left"/>
+      <w:pPr>
+        <w:ind w:left="5040" w:hanging="360"/>
+      </w:pPr>
+    </w:lvl>
+    <w:lvl w:ilvl="7" w:tplc="04090019" w:tentative="1">
+      <w:start w:val="1"/>
+      <w:numFmt w:val="lowerLetter"/>
+      <w:lvlText w:val="%8."/>
+      <w:lvlJc w:val="left"/>
+      <w:pPr>
+        <w:ind w:left="5760" w:hanging="360"/>
+      </w:pPr>
+    </w:lvl>
+    <w:lvl w:ilvl="8" w:tplc="0409001B" w:tentative="1">
+      <w:start w:val="1"/>
+      <w:numFmt w:val="lowerRoman"/>
+      <w:lvlText w:val="%9."/>
+      <w:lvlJc w:val="right"/>
+      <w:pPr>
+        <w:ind w:left="6480" w:hanging="180"/>
+      </w:pPr>
+    </w:lvl>
+  </w:abstractNum>
+  <w:abstractNum w:abstractNumId="13" w15:restartNumberingAfterBreak="0">
     <w:nsid w:val="28A74FBB"/>
     <w:multiLevelType w:val="multilevel"/>
     <w:tmpl w:val="50B0F36C"/>
@@ -4528,7 +5496,7 @@
       </w:pPr>
     </w:lvl>
   </w:abstractNum>
-  <w:abstractNum w:abstractNumId="11" w15:restartNumberingAfterBreak="0">
+  <w:abstractNum w:abstractNumId="14" w15:restartNumberingAfterBreak="0">
     <w:nsid w:val="309E48B1"/>
     <w:multiLevelType w:val="multilevel"/>
     <w:tmpl w:val="0ACCB5D4"/>
@@ -4618,7 +5586,96 @@
       </w:pPr>
     </w:lvl>
   </w:abstractNum>
-  <w:abstractNum w:abstractNumId="12" w15:restartNumberingAfterBreak="0">
+  <w:abstractNum w:abstractNumId="15" w15:restartNumberingAfterBreak="0">
+    <w:nsid w:val="35203D26"/>
+    <w:multiLevelType w:val="hybridMultilevel"/>
+    <w:tmpl w:val="11508446"/>
+    <w:lvl w:ilvl="0" w:tplc="E3DC1C9C">
+      <w:start w:val="1"/>
+      <w:numFmt w:val="decimal"/>
+      <w:lvlText w:val="%1-"/>
+      <w:lvlJc w:val="left"/>
+      <w:pPr>
+        <w:ind w:left="720" w:hanging="360"/>
+      </w:pPr>
+      <w:rPr>
+        <w:rFonts w:hint="default"/>
+      </w:rPr>
+    </w:lvl>
+    <w:lvl w:ilvl="1" w:tplc="04090019">
+      <w:start w:val="1"/>
+      <w:numFmt w:val="lowerLetter"/>
+      <w:lvlText w:val="%2."/>
+      <w:lvlJc w:val="left"/>
+      <w:pPr>
+        <w:ind w:left="1440" w:hanging="360"/>
+      </w:pPr>
+    </w:lvl>
+    <w:lvl w:ilvl="2" w:tplc="0409001B" w:tentative="1">
+      <w:start w:val="1"/>
+      <w:numFmt w:val="lowerRoman"/>
+      <w:lvlText w:val="%3."/>
+      <w:lvlJc w:val="right"/>
+      <w:pPr>
+        <w:ind w:left="2160" w:hanging="180"/>
+      </w:pPr>
+    </w:lvl>
+    <w:lvl w:ilvl="3" w:tplc="0409000F" w:tentative="1">
+      <w:start w:val="1"/>
+      <w:numFmt w:val="decimal"/>
+      <w:lvlText w:val="%4."/>
+      <w:lvlJc w:val="left"/>
+      <w:pPr>
+        <w:ind w:left="2880" w:hanging="360"/>
+      </w:pPr>
+    </w:lvl>
+    <w:lvl w:ilvl="4" w:tplc="04090019" w:tentative="1">
+      <w:start w:val="1"/>
+      <w:numFmt w:val="lowerLetter"/>
+      <w:lvlText w:val="%5."/>
+      <w:lvlJc w:val="left"/>
+      <w:pPr>
+        <w:ind w:left="3600" w:hanging="360"/>
+      </w:pPr>
+    </w:lvl>
+    <w:lvl w:ilvl="5" w:tplc="0409001B" w:tentative="1">
+      <w:start w:val="1"/>
+      <w:numFmt w:val="lowerRoman"/>
+      <w:lvlText w:val="%6."/>
+      <w:lvlJc w:val="right"/>
+      <w:pPr>
+        <w:ind w:left="4320" w:hanging="180"/>
+      </w:pPr>
+    </w:lvl>
+    <w:lvl w:ilvl="6" w:tplc="0409000F" w:tentative="1">
+      <w:start w:val="1"/>
+      <w:numFmt w:val="decimal"/>
+      <w:lvlText w:val="%7."/>
+      <w:lvlJc w:val="left"/>
+      <w:pPr>
+        <w:ind w:left="5040" w:hanging="360"/>
+      </w:pPr>
+    </w:lvl>
+    <w:lvl w:ilvl="7" w:tplc="04090019" w:tentative="1">
+      <w:start w:val="1"/>
+      <w:numFmt w:val="lowerLetter"/>
+      <w:lvlText w:val="%8."/>
+      <w:lvlJc w:val="left"/>
+      <w:pPr>
+        <w:ind w:left="5760" w:hanging="360"/>
+      </w:pPr>
+    </w:lvl>
+    <w:lvl w:ilvl="8" w:tplc="0409001B" w:tentative="1">
+      <w:start w:val="1"/>
+      <w:numFmt w:val="lowerRoman"/>
+      <w:lvlText w:val="%9."/>
+      <w:lvlJc w:val="right"/>
+      <w:pPr>
+        <w:ind w:left="6480" w:hanging="180"/>
+      </w:pPr>
+    </w:lvl>
+  </w:abstractNum>
+  <w:abstractNum w:abstractNumId="16" w15:restartNumberingAfterBreak="0">
     <w:nsid w:val="3C292294"/>
     <w:multiLevelType w:val="multilevel"/>
     <w:tmpl w:val="D7568334"/>
@@ -4707,7 +5764,7 @@
       </w:pPr>
     </w:lvl>
   </w:abstractNum>
-  <w:abstractNum w:abstractNumId="13" w15:restartNumberingAfterBreak="0">
+  <w:abstractNum w:abstractNumId="17" w15:restartNumberingAfterBreak="0">
     <w:nsid w:val="3D6F05E7"/>
     <w:multiLevelType w:val="multilevel"/>
     <w:tmpl w:val="B53C6A9A"/>
@@ -4796,7 +5853,96 @@
       </w:pPr>
     </w:lvl>
   </w:abstractNum>
-  <w:abstractNum w:abstractNumId="14" w15:restartNumberingAfterBreak="0">
+  <w:abstractNum w:abstractNumId="18" w15:restartNumberingAfterBreak="0">
+    <w:nsid w:val="42993A5E"/>
+    <w:multiLevelType w:val="hybridMultilevel"/>
+    <w:tmpl w:val="E3781D26"/>
+    <w:lvl w:ilvl="0" w:tplc="E3DC1C9C">
+      <w:start w:val="1"/>
+      <w:numFmt w:val="decimal"/>
+      <w:lvlText w:val="%1-"/>
+      <w:lvlJc w:val="left"/>
+      <w:pPr>
+        <w:ind w:left="720" w:hanging="360"/>
+      </w:pPr>
+      <w:rPr>
+        <w:rFonts w:hint="default"/>
+      </w:rPr>
+    </w:lvl>
+    <w:lvl w:ilvl="1" w:tplc="04090019">
+      <w:start w:val="1"/>
+      <w:numFmt w:val="lowerLetter"/>
+      <w:lvlText w:val="%2."/>
+      <w:lvlJc w:val="left"/>
+      <w:pPr>
+        <w:ind w:left="1440" w:hanging="360"/>
+      </w:pPr>
+    </w:lvl>
+    <w:lvl w:ilvl="2" w:tplc="0409001B" w:tentative="1">
+      <w:start w:val="1"/>
+      <w:numFmt w:val="lowerRoman"/>
+      <w:lvlText w:val="%3."/>
+      <w:lvlJc w:val="right"/>
+      <w:pPr>
+        <w:ind w:left="2160" w:hanging="180"/>
+      </w:pPr>
+    </w:lvl>
+    <w:lvl w:ilvl="3" w:tplc="0409000F" w:tentative="1">
+      <w:start w:val="1"/>
+      <w:numFmt w:val="decimal"/>
+      <w:lvlText w:val="%4."/>
+      <w:lvlJc w:val="left"/>
+      <w:pPr>
+        <w:ind w:left="2880" w:hanging="360"/>
+      </w:pPr>
+    </w:lvl>
+    <w:lvl w:ilvl="4" w:tplc="04090019" w:tentative="1">
+      <w:start w:val="1"/>
+      <w:numFmt w:val="lowerLetter"/>
+      <w:lvlText w:val="%5."/>
+      <w:lvlJc w:val="left"/>
+      <w:pPr>
+        <w:ind w:left="3600" w:hanging="360"/>
+      </w:pPr>
+    </w:lvl>
+    <w:lvl w:ilvl="5" w:tplc="0409001B" w:tentative="1">
+      <w:start w:val="1"/>
+      <w:numFmt w:val="lowerRoman"/>
+      <w:lvlText w:val="%6."/>
+      <w:lvlJc w:val="right"/>
+      <w:pPr>
+        <w:ind w:left="4320" w:hanging="180"/>
+      </w:pPr>
+    </w:lvl>
+    <w:lvl w:ilvl="6" w:tplc="0409000F" w:tentative="1">
+      <w:start w:val="1"/>
+      <w:numFmt w:val="decimal"/>
+      <w:lvlText w:val="%7."/>
+      <w:lvlJc w:val="left"/>
+      <w:pPr>
+        <w:ind w:left="5040" w:hanging="360"/>
+      </w:pPr>
+    </w:lvl>
+    <w:lvl w:ilvl="7" w:tplc="04090019" w:tentative="1">
+      <w:start w:val="1"/>
+      <w:numFmt w:val="lowerLetter"/>
+      <w:lvlText w:val="%8."/>
+      <w:lvlJc w:val="left"/>
+      <w:pPr>
+        <w:ind w:left="5760" w:hanging="360"/>
+      </w:pPr>
+    </w:lvl>
+    <w:lvl w:ilvl="8" w:tplc="0409001B" w:tentative="1">
+      <w:start w:val="1"/>
+      <w:numFmt w:val="lowerRoman"/>
+      <w:lvlText w:val="%9."/>
+      <w:lvlJc w:val="right"/>
+      <w:pPr>
+        <w:ind w:left="6480" w:hanging="180"/>
+      </w:pPr>
+    </w:lvl>
+  </w:abstractNum>
+  <w:abstractNum w:abstractNumId="19" w15:restartNumberingAfterBreak="0">
     <w:nsid w:val="4A4035C7"/>
     <w:multiLevelType w:val="hybridMultilevel"/>
     <w:tmpl w:val="C04A73F6"/>
@@ -4885,13 +6031,277 @@
       </w:pPr>
     </w:lvl>
   </w:abstractNum>
-  <w:abstractNum w:abstractNumId="15" w15:restartNumberingAfterBreak="0">
+  <w:abstractNum w:abstractNumId="20" w15:restartNumberingAfterBreak="0">
+    <w:nsid w:val="4C132709"/>
+    <w:multiLevelType w:val="hybridMultilevel"/>
+    <w:tmpl w:val="77F8F4B4"/>
+    <w:lvl w:ilvl="0" w:tplc="E3DC1C9C">
+      <w:start w:val="1"/>
+      <w:numFmt w:val="decimal"/>
+      <w:lvlText w:val="%1-"/>
+      <w:lvlJc w:val="left"/>
+      <w:pPr>
+        <w:ind w:left="720" w:hanging="360"/>
+      </w:pPr>
+      <w:rPr>
+        <w:rFonts w:hint="default"/>
+      </w:rPr>
+    </w:lvl>
+    <w:lvl w:ilvl="1" w:tplc="04090019">
+      <w:start w:val="1"/>
+      <w:numFmt w:val="lowerLetter"/>
+      <w:lvlText w:val="%2."/>
+      <w:lvlJc w:val="left"/>
+      <w:pPr>
+        <w:ind w:left="1440" w:hanging="360"/>
+      </w:pPr>
+    </w:lvl>
+    <w:lvl w:ilvl="2" w:tplc="0409001B" w:tentative="1">
+      <w:start w:val="1"/>
+      <w:numFmt w:val="lowerRoman"/>
+      <w:lvlText w:val="%3."/>
+      <w:lvlJc w:val="right"/>
+      <w:pPr>
+        <w:ind w:left="2160" w:hanging="180"/>
+      </w:pPr>
+    </w:lvl>
+    <w:lvl w:ilvl="3" w:tplc="0409000F" w:tentative="1">
+      <w:start w:val="1"/>
+      <w:numFmt w:val="decimal"/>
+      <w:lvlText w:val="%4."/>
+      <w:lvlJc w:val="left"/>
+      <w:pPr>
+        <w:ind w:left="2880" w:hanging="360"/>
+      </w:pPr>
+    </w:lvl>
+    <w:lvl w:ilvl="4" w:tplc="04090019" w:tentative="1">
+      <w:start w:val="1"/>
+      <w:numFmt w:val="lowerLetter"/>
+      <w:lvlText w:val="%5."/>
+      <w:lvlJc w:val="left"/>
+      <w:pPr>
+        <w:ind w:left="3600" w:hanging="360"/>
+      </w:pPr>
+    </w:lvl>
+    <w:lvl w:ilvl="5" w:tplc="0409001B" w:tentative="1">
+      <w:start w:val="1"/>
+      <w:numFmt w:val="lowerRoman"/>
+      <w:lvlText w:val="%6."/>
+      <w:lvlJc w:val="right"/>
+      <w:pPr>
+        <w:ind w:left="4320" w:hanging="180"/>
+      </w:pPr>
+    </w:lvl>
+    <w:lvl w:ilvl="6" w:tplc="0409000F" w:tentative="1">
+      <w:start w:val="1"/>
+      <w:numFmt w:val="decimal"/>
+      <w:lvlText w:val="%7."/>
+      <w:lvlJc w:val="left"/>
+      <w:pPr>
+        <w:ind w:left="5040" w:hanging="360"/>
+      </w:pPr>
+    </w:lvl>
+    <w:lvl w:ilvl="7" w:tplc="04090019" w:tentative="1">
+      <w:start w:val="1"/>
+      <w:numFmt w:val="lowerLetter"/>
+      <w:lvlText w:val="%8."/>
+      <w:lvlJc w:val="left"/>
+      <w:pPr>
+        <w:ind w:left="5760" w:hanging="360"/>
+      </w:pPr>
+    </w:lvl>
+    <w:lvl w:ilvl="8" w:tplc="0409001B" w:tentative="1">
+      <w:start w:val="1"/>
+      <w:numFmt w:val="lowerRoman"/>
+      <w:lvlText w:val="%9."/>
+      <w:lvlJc w:val="right"/>
+      <w:pPr>
+        <w:ind w:left="6480" w:hanging="180"/>
+      </w:pPr>
+    </w:lvl>
+  </w:abstractNum>
+  <w:abstractNum w:abstractNumId="21" w15:restartNumberingAfterBreak="0">
+    <w:nsid w:val="4E7C1E17"/>
+    <w:multiLevelType w:val="hybridMultilevel"/>
+    <w:tmpl w:val="0DDAB6FA"/>
+    <w:lvl w:ilvl="0" w:tplc="0409000F">
+      <w:start w:val="1"/>
+      <w:numFmt w:val="decimal"/>
+      <w:lvlText w:val="%1."/>
+      <w:lvlJc w:val="left"/>
+      <w:pPr>
+        <w:ind w:left="720" w:hanging="360"/>
+      </w:pPr>
+      <w:rPr>
+        <w:rFonts w:hint="default"/>
+      </w:rPr>
+    </w:lvl>
+    <w:lvl w:ilvl="1" w:tplc="04090019" w:tentative="1">
+      <w:start w:val="1"/>
+      <w:numFmt w:val="lowerLetter"/>
+      <w:lvlText w:val="%2."/>
+      <w:lvlJc w:val="left"/>
+      <w:pPr>
+        <w:ind w:left="1440" w:hanging="360"/>
+      </w:pPr>
+    </w:lvl>
+    <w:lvl w:ilvl="2" w:tplc="0409001B" w:tentative="1">
+      <w:start w:val="1"/>
+      <w:numFmt w:val="lowerRoman"/>
+      <w:lvlText w:val="%3."/>
+      <w:lvlJc w:val="right"/>
+      <w:pPr>
+        <w:ind w:left="2160" w:hanging="180"/>
+      </w:pPr>
+    </w:lvl>
+    <w:lvl w:ilvl="3" w:tplc="0409000F" w:tentative="1">
+      <w:start w:val="1"/>
+      <w:numFmt w:val="decimal"/>
+      <w:lvlText w:val="%4."/>
+      <w:lvlJc w:val="left"/>
+      <w:pPr>
+        <w:ind w:left="2880" w:hanging="360"/>
+      </w:pPr>
+    </w:lvl>
+    <w:lvl w:ilvl="4" w:tplc="04090019" w:tentative="1">
+      <w:start w:val="1"/>
+      <w:numFmt w:val="lowerLetter"/>
+      <w:lvlText w:val="%5."/>
+      <w:lvlJc w:val="left"/>
+      <w:pPr>
+        <w:ind w:left="3600" w:hanging="360"/>
+      </w:pPr>
+    </w:lvl>
+    <w:lvl w:ilvl="5" w:tplc="0409001B" w:tentative="1">
+      <w:start w:val="1"/>
+      <w:numFmt w:val="lowerRoman"/>
+      <w:lvlText w:val="%6."/>
+      <w:lvlJc w:val="right"/>
+      <w:pPr>
+        <w:ind w:left="4320" w:hanging="180"/>
+      </w:pPr>
+    </w:lvl>
+    <w:lvl w:ilvl="6" w:tplc="0409000F" w:tentative="1">
+      <w:start w:val="1"/>
+      <w:numFmt w:val="decimal"/>
+      <w:lvlText w:val="%7."/>
+      <w:lvlJc w:val="left"/>
+      <w:pPr>
+        <w:ind w:left="5040" w:hanging="360"/>
+      </w:pPr>
+    </w:lvl>
+    <w:lvl w:ilvl="7" w:tplc="04090019" w:tentative="1">
+      <w:start w:val="1"/>
+      <w:numFmt w:val="lowerLetter"/>
+      <w:lvlText w:val="%8."/>
+      <w:lvlJc w:val="left"/>
+      <w:pPr>
+        <w:ind w:left="5760" w:hanging="360"/>
+      </w:pPr>
+    </w:lvl>
+    <w:lvl w:ilvl="8" w:tplc="0409001B" w:tentative="1">
+      <w:start w:val="1"/>
+      <w:numFmt w:val="lowerRoman"/>
+      <w:lvlText w:val="%9."/>
+      <w:lvlJc w:val="right"/>
+      <w:pPr>
+        <w:ind w:left="6480" w:hanging="180"/>
+      </w:pPr>
+    </w:lvl>
+  </w:abstractNum>
+  <w:abstractNum w:abstractNumId="22" w15:restartNumberingAfterBreak="0">
     <w:nsid w:val="4E901CFF"/>
     <w:multiLevelType w:val="multilevel"/>
     <w:tmpl w:val="0ACCB5D4"/>
     <w:numStyleLink w:val="Style2"/>
   </w:abstractNum>
-  <w:abstractNum w:abstractNumId="16" w15:restartNumberingAfterBreak="0">
+  <w:abstractNum w:abstractNumId="23" w15:restartNumberingAfterBreak="0">
+    <w:nsid w:val="500D382D"/>
+    <w:multiLevelType w:val="hybridMultilevel"/>
+    <w:tmpl w:val="C3F041AE"/>
+    <w:lvl w:ilvl="0" w:tplc="08090011">
+      <w:start w:val="1"/>
+      <w:numFmt w:val="decimal"/>
+      <w:lvlText w:val="%1)"/>
+      <w:lvlJc w:val="left"/>
+      <w:pPr>
+        <w:ind w:left="720" w:hanging="360"/>
+      </w:pPr>
+    </w:lvl>
+    <w:lvl w:ilvl="1" w:tplc="04090019">
+      <w:start w:val="1"/>
+      <w:numFmt w:val="lowerLetter"/>
+      <w:lvlText w:val="%2."/>
+      <w:lvlJc w:val="left"/>
+      <w:pPr>
+        <w:ind w:left="1440" w:hanging="360"/>
+      </w:pPr>
+    </w:lvl>
+    <w:lvl w:ilvl="2" w:tplc="0409001B" w:tentative="1">
+      <w:start w:val="1"/>
+      <w:numFmt w:val="lowerRoman"/>
+      <w:lvlText w:val="%3."/>
+      <w:lvlJc w:val="right"/>
+      <w:pPr>
+        <w:ind w:left="2160" w:hanging="180"/>
+      </w:pPr>
+    </w:lvl>
+    <w:lvl w:ilvl="3" w:tplc="0409000F" w:tentative="1">
+      <w:start w:val="1"/>
+      <w:numFmt w:val="decimal"/>
+      <w:lvlText w:val="%4."/>
+      <w:lvlJc w:val="left"/>
+      <w:pPr>
+        <w:ind w:left="2880" w:hanging="360"/>
+      </w:pPr>
+    </w:lvl>
+    <w:lvl w:ilvl="4" w:tplc="04090019" w:tentative="1">
+      <w:start w:val="1"/>
+      <w:numFmt w:val="lowerLetter"/>
+      <w:lvlText w:val="%5."/>
+      <w:lvlJc w:val="left"/>
+      <w:pPr>
+        <w:ind w:left="3600" w:hanging="360"/>
+      </w:pPr>
+    </w:lvl>
+    <w:lvl w:ilvl="5" w:tplc="0409001B" w:tentative="1">
+      <w:start w:val="1"/>
+      <w:numFmt w:val="lowerRoman"/>
+      <w:lvlText w:val="%6."/>
+      <w:lvlJc w:val="right"/>
+      <w:pPr>
+        <w:ind w:left="4320" w:hanging="180"/>
+      </w:pPr>
+    </w:lvl>
+    <w:lvl w:ilvl="6" w:tplc="0409000F" w:tentative="1">
+      <w:start w:val="1"/>
+      <w:numFmt w:val="decimal"/>
+      <w:lvlText w:val="%7."/>
+      <w:lvlJc w:val="left"/>
+      <w:pPr>
+        <w:ind w:left="5040" w:hanging="360"/>
+      </w:pPr>
+    </w:lvl>
+    <w:lvl w:ilvl="7" w:tplc="04090019" w:tentative="1">
+      <w:start w:val="1"/>
+      <w:numFmt w:val="lowerLetter"/>
+      <w:lvlText w:val="%8."/>
+      <w:lvlJc w:val="left"/>
+      <w:pPr>
+        <w:ind w:left="5760" w:hanging="360"/>
+      </w:pPr>
+    </w:lvl>
+    <w:lvl w:ilvl="8" w:tplc="0409001B" w:tentative="1">
+      <w:start w:val="1"/>
+      <w:numFmt w:val="lowerRoman"/>
+      <w:lvlText w:val="%9."/>
+      <w:lvlJc w:val="right"/>
+      <w:pPr>
+        <w:ind w:left="6480" w:hanging="180"/>
+      </w:pPr>
+    </w:lvl>
+  </w:abstractNum>
+  <w:abstractNum w:abstractNumId="24" w15:restartNumberingAfterBreak="0">
     <w:nsid w:val="52B40A81"/>
     <w:multiLevelType w:val="multilevel"/>
     <w:tmpl w:val="B53C6A9A"/>
@@ -4980,7 +6390,7 @@
       </w:pPr>
     </w:lvl>
   </w:abstractNum>
-  <w:abstractNum w:abstractNumId="17" w15:restartNumberingAfterBreak="0">
+  <w:abstractNum w:abstractNumId="25" w15:restartNumberingAfterBreak="0">
     <w:nsid w:val="53117534"/>
     <w:multiLevelType w:val="multilevel"/>
     <w:tmpl w:val="D7568334"/>
@@ -5069,7 +6479,185 @@
       </w:pPr>
     </w:lvl>
   </w:abstractNum>
-  <w:abstractNum w:abstractNumId="18" w15:restartNumberingAfterBreak="0">
+  <w:abstractNum w:abstractNumId="26" w15:restartNumberingAfterBreak="0">
+    <w:nsid w:val="570F1D65"/>
+    <w:multiLevelType w:val="hybridMultilevel"/>
+    <w:tmpl w:val="D1FC3134"/>
+    <w:lvl w:ilvl="0" w:tplc="E3DC1C9C">
+      <w:start w:val="1"/>
+      <w:numFmt w:val="decimal"/>
+      <w:lvlText w:val="%1-"/>
+      <w:lvlJc w:val="left"/>
+      <w:pPr>
+        <w:ind w:left="1080" w:hanging="720"/>
+      </w:pPr>
+      <w:rPr>
+        <w:rFonts w:hint="default"/>
+      </w:rPr>
+    </w:lvl>
+    <w:lvl w:ilvl="1" w:tplc="04708CDA">
+      <w:start w:val="1"/>
+      <w:numFmt w:val="decimal"/>
+      <w:lvlText w:val="%2."/>
+      <w:lvlJc w:val="left"/>
+      <w:pPr>
+        <w:ind w:left="1440" w:hanging="360"/>
+      </w:pPr>
+      <w:rPr>
+        <w:rFonts w:hint="default"/>
+      </w:rPr>
+    </w:lvl>
+    <w:lvl w:ilvl="2" w:tplc="FFFFFFFF" w:tentative="1">
+      <w:start w:val="1"/>
+      <w:numFmt w:val="lowerRoman"/>
+      <w:lvlText w:val="%3."/>
+      <w:lvlJc w:val="right"/>
+      <w:pPr>
+        <w:ind w:left="2160" w:hanging="180"/>
+      </w:pPr>
+    </w:lvl>
+    <w:lvl w:ilvl="3" w:tplc="FFFFFFFF" w:tentative="1">
+      <w:start w:val="1"/>
+      <w:numFmt w:val="decimal"/>
+      <w:lvlText w:val="%4."/>
+      <w:lvlJc w:val="left"/>
+      <w:pPr>
+        <w:ind w:left="2880" w:hanging="360"/>
+      </w:pPr>
+    </w:lvl>
+    <w:lvl w:ilvl="4" w:tplc="FFFFFFFF" w:tentative="1">
+      <w:start w:val="1"/>
+      <w:numFmt w:val="lowerLetter"/>
+      <w:lvlText w:val="%5."/>
+      <w:lvlJc w:val="left"/>
+      <w:pPr>
+        <w:ind w:left="3600" w:hanging="360"/>
+      </w:pPr>
+    </w:lvl>
+    <w:lvl w:ilvl="5" w:tplc="FFFFFFFF" w:tentative="1">
+      <w:start w:val="1"/>
+      <w:numFmt w:val="lowerRoman"/>
+      <w:lvlText w:val="%6."/>
+      <w:lvlJc w:val="right"/>
+      <w:pPr>
+        <w:ind w:left="4320" w:hanging="180"/>
+      </w:pPr>
+    </w:lvl>
+    <w:lvl w:ilvl="6" w:tplc="FFFFFFFF" w:tentative="1">
+      <w:start w:val="1"/>
+      <w:numFmt w:val="decimal"/>
+      <w:lvlText w:val="%7."/>
+      <w:lvlJc w:val="left"/>
+      <w:pPr>
+        <w:ind w:left="5040" w:hanging="360"/>
+      </w:pPr>
+    </w:lvl>
+    <w:lvl w:ilvl="7" w:tplc="FFFFFFFF" w:tentative="1">
+      <w:start w:val="1"/>
+      <w:numFmt w:val="lowerLetter"/>
+      <w:lvlText w:val="%8."/>
+      <w:lvlJc w:val="left"/>
+      <w:pPr>
+        <w:ind w:left="5760" w:hanging="360"/>
+      </w:pPr>
+    </w:lvl>
+    <w:lvl w:ilvl="8" w:tplc="FFFFFFFF" w:tentative="1">
+      <w:start w:val="1"/>
+      <w:numFmt w:val="lowerRoman"/>
+      <w:lvlText w:val="%9."/>
+      <w:lvlJc w:val="right"/>
+      <w:pPr>
+        <w:ind w:left="6480" w:hanging="180"/>
+      </w:pPr>
+    </w:lvl>
+  </w:abstractNum>
+  <w:abstractNum w:abstractNumId="27" w15:restartNumberingAfterBreak="0">
+    <w:nsid w:val="5F3135FD"/>
+    <w:multiLevelType w:val="hybridMultilevel"/>
+    <w:tmpl w:val="B232988C"/>
+    <w:lvl w:ilvl="0" w:tplc="08090015">
+      <w:start w:val="1"/>
+      <w:numFmt w:val="upperLetter"/>
+      <w:lvlText w:val="%1."/>
+      <w:lvlJc w:val="left"/>
+      <w:pPr>
+        <w:ind w:left="720" w:hanging="360"/>
+      </w:pPr>
+    </w:lvl>
+    <w:lvl w:ilvl="1" w:tplc="04090019">
+      <w:start w:val="1"/>
+      <w:numFmt w:val="lowerLetter"/>
+      <w:lvlText w:val="%2."/>
+      <w:lvlJc w:val="left"/>
+      <w:pPr>
+        <w:ind w:left="1440" w:hanging="360"/>
+      </w:pPr>
+    </w:lvl>
+    <w:lvl w:ilvl="2" w:tplc="0409001B" w:tentative="1">
+      <w:start w:val="1"/>
+      <w:numFmt w:val="lowerRoman"/>
+      <w:lvlText w:val="%3."/>
+      <w:lvlJc w:val="right"/>
+      <w:pPr>
+        <w:ind w:left="2160" w:hanging="180"/>
+      </w:pPr>
+    </w:lvl>
+    <w:lvl w:ilvl="3" w:tplc="0409000F" w:tentative="1">
+      <w:start w:val="1"/>
+      <w:numFmt w:val="decimal"/>
+      <w:lvlText w:val="%4."/>
+      <w:lvlJc w:val="left"/>
+      <w:pPr>
+        <w:ind w:left="2880" w:hanging="360"/>
+      </w:pPr>
+    </w:lvl>
+    <w:lvl w:ilvl="4" w:tplc="04090019" w:tentative="1">
+      <w:start w:val="1"/>
+      <w:numFmt w:val="lowerLetter"/>
+      <w:lvlText w:val="%5."/>
+      <w:lvlJc w:val="left"/>
+      <w:pPr>
+        <w:ind w:left="3600" w:hanging="360"/>
+      </w:pPr>
+    </w:lvl>
+    <w:lvl w:ilvl="5" w:tplc="0409001B" w:tentative="1">
+      <w:start w:val="1"/>
+      <w:numFmt w:val="lowerRoman"/>
+      <w:lvlText w:val="%6."/>
+      <w:lvlJc w:val="right"/>
+      <w:pPr>
+        <w:ind w:left="4320" w:hanging="180"/>
+      </w:pPr>
+    </w:lvl>
+    <w:lvl w:ilvl="6" w:tplc="0409000F" w:tentative="1">
+      <w:start w:val="1"/>
+      <w:numFmt w:val="decimal"/>
+      <w:lvlText w:val="%7."/>
+      <w:lvlJc w:val="left"/>
+      <w:pPr>
+        <w:ind w:left="5040" w:hanging="360"/>
+      </w:pPr>
+    </w:lvl>
+    <w:lvl w:ilvl="7" w:tplc="04090019" w:tentative="1">
+      <w:start w:val="1"/>
+      <w:numFmt w:val="lowerLetter"/>
+      <w:lvlText w:val="%8."/>
+      <w:lvlJc w:val="left"/>
+      <w:pPr>
+        <w:ind w:left="5760" w:hanging="360"/>
+      </w:pPr>
+    </w:lvl>
+    <w:lvl w:ilvl="8" w:tplc="0409001B" w:tentative="1">
+      <w:start w:val="1"/>
+      <w:numFmt w:val="lowerRoman"/>
+      <w:lvlText w:val="%9."/>
+      <w:lvlJc w:val="right"/>
+      <w:pPr>
+        <w:ind w:left="6480" w:hanging="180"/>
+      </w:pPr>
+    </w:lvl>
+  </w:abstractNum>
+  <w:abstractNum w:abstractNumId="28" w15:restartNumberingAfterBreak="0">
     <w:nsid w:val="6460789B"/>
     <w:multiLevelType w:val="hybridMultilevel"/>
     <w:tmpl w:val="4DB2FFE0"/>
@@ -5158,7 +6746,179 @@
       </w:pPr>
     </w:lvl>
   </w:abstractNum>
-  <w:abstractNum w:abstractNumId="19" w15:restartNumberingAfterBreak="0">
+  <w:abstractNum w:abstractNumId="29" w15:restartNumberingAfterBreak="0">
+    <w:nsid w:val="65C32B44"/>
+    <w:multiLevelType w:val="hybridMultilevel"/>
+    <w:tmpl w:val="13308BB4"/>
+    <w:lvl w:ilvl="0" w:tplc="0809000F">
+      <w:start w:val="1"/>
+      <w:numFmt w:val="decimal"/>
+      <w:lvlText w:val="%1."/>
+      <w:lvlJc w:val="left"/>
+      <w:pPr>
+        <w:ind w:left="720" w:hanging="360"/>
+      </w:pPr>
+    </w:lvl>
+    <w:lvl w:ilvl="1" w:tplc="04090019">
+      <w:start w:val="1"/>
+      <w:numFmt w:val="lowerLetter"/>
+      <w:lvlText w:val="%2."/>
+      <w:lvlJc w:val="left"/>
+      <w:pPr>
+        <w:ind w:left="1440" w:hanging="360"/>
+      </w:pPr>
+    </w:lvl>
+    <w:lvl w:ilvl="2" w:tplc="0409001B" w:tentative="1">
+      <w:start w:val="1"/>
+      <w:numFmt w:val="lowerRoman"/>
+      <w:lvlText w:val="%3."/>
+      <w:lvlJc w:val="right"/>
+      <w:pPr>
+        <w:ind w:left="2160" w:hanging="180"/>
+      </w:pPr>
+    </w:lvl>
+    <w:lvl w:ilvl="3" w:tplc="0409000F" w:tentative="1">
+      <w:start w:val="1"/>
+      <w:numFmt w:val="decimal"/>
+      <w:lvlText w:val="%4."/>
+      <w:lvlJc w:val="left"/>
+      <w:pPr>
+        <w:ind w:left="2880" w:hanging="360"/>
+      </w:pPr>
+    </w:lvl>
+    <w:lvl w:ilvl="4" w:tplc="04090019" w:tentative="1">
+      <w:start w:val="1"/>
+      <w:numFmt w:val="lowerLetter"/>
+      <w:lvlText w:val="%5."/>
+      <w:lvlJc w:val="left"/>
+      <w:pPr>
+        <w:ind w:left="3600" w:hanging="360"/>
+      </w:pPr>
+    </w:lvl>
+    <w:lvl w:ilvl="5" w:tplc="0409001B" w:tentative="1">
+      <w:start w:val="1"/>
+      <w:numFmt w:val="lowerRoman"/>
+      <w:lvlText w:val="%6."/>
+      <w:lvlJc w:val="right"/>
+      <w:pPr>
+        <w:ind w:left="4320" w:hanging="180"/>
+      </w:pPr>
+    </w:lvl>
+    <w:lvl w:ilvl="6" w:tplc="0409000F" w:tentative="1">
+      <w:start w:val="1"/>
+      <w:numFmt w:val="decimal"/>
+      <w:lvlText w:val="%7."/>
+      <w:lvlJc w:val="left"/>
+      <w:pPr>
+        <w:ind w:left="5040" w:hanging="360"/>
+      </w:pPr>
+    </w:lvl>
+    <w:lvl w:ilvl="7" w:tplc="04090019" w:tentative="1">
+      <w:start w:val="1"/>
+      <w:numFmt w:val="lowerLetter"/>
+      <w:lvlText w:val="%8."/>
+      <w:lvlJc w:val="left"/>
+      <w:pPr>
+        <w:ind w:left="5760" w:hanging="360"/>
+      </w:pPr>
+    </w:lvl>
+    <w:lvl w:ilvl="8" w:tplc="0409001B" w:tentative="1">
+      <w:start w:val="1"/>
+      <w:numFmt w:val="lowerRoman"/>
+      <w:lvlText w:val="%9."/>
+      <w:lvlJc w:val="right"/>
+      <w:pPr>
+        <w:ind w:left="6480" w:hanging="180"/>
+      </w:pPr>
+    </w:lvl>
+  </w:abstractNum>
+  <w:abstractNum w:abstractNumId="30" w15:restartNumberingAfterBreak="0">
+    <w:nsid w:val="68991585"/>
+    <w:multiLevelType w:val="hybridMultilevel"/>
+    <w:tmpl w:val="81E6E45C"/>
+    <w:lvl w:ilvl="0" w:tplc="08090011">
+      <w:start w:val="1"/>
+      <w:numFmt w:val="decimal"/>
+      <w:lvlText w:val="%1)"/>
+      <w:lvlJc w:val="left"/>
+      <w:pPr>
+        <w:ind w:left="720" w:hanging="360"/>
+      </w:pPr>
+    </w:lvl>
+    <w:lvl w:ilvl="1" w:tplc="04090019">
+      <w:start w:val="1"/>
+      <w:numFmt w:val="lowerLetter"/>
+      <w:lvlText w:val="%2."/>
+      <w:lvlJc w:val="left"/>
+      <w:pPr>
+        <w:ind w:left="1440" w:hanging="360"/>
+      </w:pPr>
+    </w:lvl>
+    <w:lvl w:ilvl="2" w:tplc="0409001B" w:tentative="1">
+      <w:start w:val="1"/>
+      <w:numFmt w:val="lowerRoman"/>
+      <w:lvlText w:val="%3."/>
+      <w:lvlJc w:val="right"/>
+      <w:pPr>
+        <w:ind w:left="2160" w:hanging="180"/>
+      </w:pPr>
+    </w:lvl>
+    <w:lvl w:ilvl="3" w:tplc="0409000F" w:tentative="1">
+      <w:start w:val="1"/>
+      <w:numFmt w:val="decimal"/>
+      <w:lvlText w:val="%4."/>
+      <w:lvlJc w:val="left"/>
+      <w:pPr>
+        <w:ind w:left="2880" w:hanging="360"/>
+      </w:pPr>
+    </w:lvl>
+    <w:lvl w:ilvl="4" w:tplc="04090019" w:tentative="1">
+      <w:start w:val="1"/>
+      <w:numFmt w:val="lowerLetter"/>
+      <w:lvlText w:val="%5."/>
+      <w:lvlJc w:val="left"/>
+      <w:pPr>
+        <w:ind w:left="3600" w:hanging="360"/>
+      </w:pPr>
+    </w:lvl>
+    <w:lvl w:ilvl="5" w:tplc="0409001B" w:tentative="1">
+      <w:start w:val="1"/>
+      <w:numFmt w:val="lowerRoman"/>
+      <w:lvlText w:val="%6."/>
+      <w:lvlJc w:val="right"/>
+      <w:pPr>
+        <w:ind w:left="4320" w:hanging="180"/>
+      </w:pPr>
+    </w:lvl>
+    <w:lvl w:ilvl="6" w:tplc="0409000F" w:tentative="1">
+      <w:start w:val="1"/>
+      <w:numFmt w:val="decimal"/>
+      <w:lvlText w:val="%7."/>
+      <w:lvlJc w:val="left"/>
+      <w:pPr>
+        <w:ind w:left="5040" w:hanging="360"/>
+      </w:pPr>
+    </w:lvl>
+    <w:lvl w:ilvl="7" w:tplc="04090019" w:tentative="1">
+      <w:start w:val="1"/>
+      <w:numFmt w:val="lowerLetter"/>
+      <w:lvlText w:val="%8."/>
+      <w:lvlJc w:val="left"/>
+      <w:pPr>
+        <w:ind w:left="5760" w:hanging="360"/>
+      </w:pPr>
+    </w:lvl>
+    <w:lvl w:ilvl="8" w:tplc="0409001B" w:tentative="1">
+      <w:start w:val="1"/>
+      <w:numFmt w:val="lowerRoman"/>
+      <w:lvlText w:val="%9."/>
+      <w:lvlJc w:val="right"/>
+      <w:pPr>
+        <w:ind w:left="6480" w:hanging="180"/>
+      </w:pPr>
+    </w:lvl>
+  </w:abstractNum>
+  <w:abstractNum w:abstractNumId="31" w15:restartNumberingAfterBreak="0">
     <w:nsid w:val="6ADD6A0F"/>
     <w:multiLevelType w:val="hybridMultilevel"/>
     <w:tmpl w:val="49DA7C9C"/>
@@ -5247,7 +7007,185 @@
       </w:pPr>
     </w:lvl>
   </w:abstractNum>
-  <w:abstractNum w:abstractNumId="20" w15:restartNumberingAfterBreak="0">
+  <w:abstractNum w:abstractNumId="32" w15:restartNumberingAfterBreak="0">
+    <w:nsid w:val="6C8901FA"/>
+    <w:multiLevelType w:val="hybridMultilevel"/>
+    <w:tmpl w:val="C8DC1476"/>
+    <w:lvl w:ilvl="0" w:tplc="121E7AC6">
+      <w:start w:val="1"/>
+      <w:numFmt w:val="upperRoman"/>
+      <w:lvlText w:val="%1-"/>
+      <w:lvlJc w:val="left"/>
+      <w:pPr>
+        <w:ind w:left="1080" w:hanging="720"/>
+      </w:pPr>
+      <w:rPr>
+        <w:rFonts w:hint="default"/>
+      </w:rPr>
+    </w:lvl>
+    <w:lvl w:ilvl="1" w:tplc="04090019" w:tentative="1">
+      <w:start w:val="1"/>
+      <w:numFmt w:val="lowerLetter"/>
+      <w:lvlText w:val="%2."/>
+      <w:lvlJc w:val="left"/>
+      <w:pPr>
+        <w:ind w:left="1440" w:hanging="360"/>
+      </w:pPr>
+    </w:lvl>
+    <w:lvl w:ilvl="2" w:tplc="0409001B" w:tentative="1">
+      <w:start w:val="1"/>
+      <w:numFmt w:val="lowerRoman"/>
+      <w:lvlText w:val="%3."/>
+      <w:lvlJc w:val="right"/>
+      <w:pPr>
+        <w:ind w:left="2160" w:hanging="180"/>
+      </w:pPr>
+    </w:lvl>
+    <w:lvl w:ilvl="3" w:tplc="0409000F" w:tentative="1">
+      <w:start w:val="1"/>
+      <w:numFmt w:val="decimal"/>
+      <w:lvlText w:val="%4."/>
+      <w:lvlJc w:val="left"/>
+      <w:pPr>
+        <w:ind w:left="2880" w:hanging="360"/>
+      </w:pPr>
+    </w:lvl>
+    <w:lvl w:ilvl="4" w:tplc="04090019" w:tentative="1">
+      <w:start w:val="1"/>
+      <w:numFmt w:val="lowerLetter"/>
+      <w:lvlText w:val="%5."/>
+      <w:lvlJc w:val="left"/>
+      <w:pPr>
+        <w:ind w:left="3600" w:hanging="360"/>
+      </w:pPr>
+    </w:lvl>
+    <w:lvl w:ilvl="5" w:tplc="0409001B" w:tentative="1">
+      <w:start w:val="1"/>
+      <w:numFmt w:val="lowerRoman"/>
+      <w:lvlText w:val="%6."/>
+      <w:lvlJc w:val="right"/>
+      <w:pPr>
+        <w:ind w:left="4320" w:hanging="180"/>
+      </w:pPr>
+    </w:lvl>
+    <w:lvl w:ilvl="6" w:tplc="0409000F" w:tentative="1">
+      <w:start w:val="1"/>
+      <w:numFmt w:val="decimal"/>
+      <w:lvlText w:val="%7."/>
+      <w:lvlJc w:val="left"/>
+      <w:pPr>
+        <w:ind w:left="5040" w:hanging="360"/>
+      </w:pPr>
+    </w:lvl>
+    <w:lvl w:ilvl="7" w:tplc="04090019" w:tentative="1">
+      <w:start w:val="1"/>
+      <w:numFmt w:val="lowerLetter"/>
+      <w:lvlText w:val="%8."/>
+      <w:lvlJc w:val="left"/>
+      <w:pPr>
+        <w:ind w:left="5760" w:hanging="360"/>
+      </w:pPr>
+    </w:lvl>
+    <w:lvl w:ilvl="8" w:tplc="0409001B" w:tentative="1">
+      <w:start w:val="1"/>
+      <w:numFmt w:val="lowerRoman"/>
+      <w:lvlText w:val="%9."/>
+      <w:lvlJc w:val="right"/>
+      <w:pPr>
+        <w:ind w:left="6480" w:hanging="180"/>
+      </w:pPr>
+    </w:lvl>
+  </w:abstractNum>
+  <w:abstractNum w:abstractNumId="33" w15:restartNumberingAfterBreak="0">
+    <w:nsid w:val="6E2718CA"/>
+    <w:multiLevelType w:val="hybridMultilevel"/>
+    <w:tmpl w:val="0DCEFEFC"/>
+    <w:lvl w:ilvl="0" w:tplc="4BC4FA7C">
+      <w:start w:val="1"/>
+      <w:numFmt w:val="upperRoman"/>
+      <w:lvlText w:val="%1-"/>
+      <w:lvlJc w:val="left"/>
+      <w:pPr>
+        <w:ind w:left="1080" w:hanging="720"/>
+      </w:pPr>
+      <w:rPr>
+        <w:rFonts w:hint="default"/>
+      </w:rPr>
+    </w:lvl>
+    <w:lvl w:ilvl="1" w:tplc="04090019" w:tentative="1">
+      <w:start w:val="1"/>
+      <w:numFmt w:val="lowerLetter"/>
+      <w:lvlText w:val="%2."/>
+      <w:lvlJc w:val="left"/>
+      <w:pPr>
+        <w:ind w:left="1440" w:hanging="360"/>
+      </w:pPr>
+    </w:lvl>
+    <w:lvl w:ilvl="2" w:tplc="0409001B" w:tentative="1">
+      <w:start w:val="1"/>
+      <w:numFmt w:val="lowerRoman"/>
+      <w:lvlText w:val="%3."/>
+      <w:lvlJc w:val="right"/>
+      <w:pPr>
+        <w:ind w:left="2160" w:hanging="180"/>
+      </w:pPr>
+    </w:lvl>
+    <w:lvl w:ilvl="3" w:tplc="0409000F" w:tentative="1">
+      <w:start w:val="1"/>
+      <w:numFmt w:val="decimal"/>
+      <w:lvlText w:val="%4."/>
+      <w:lvlJc w:val="left"/>
+      <w:pPr>
+        <w:ind w:left="2880" w:hanging="360"/>
+      </w:pPr>
+    </w:lvl>
+    <w:lvl w:ilvl="4" w:tplc="04090019" w:tentative="1">
+      <w:start w:val="1"/>
+      <w:numFmt w:val="lowerLetter"/>
+      <w:lvlText w:val="%5."/>
+      <w:lvlJc w:val="left"/>
+      <w:pPr>
+        <w:ind w:left="3600" w:hanging="360"/>
+      </w:pPr>
+    </w:lvl>
+    <w:lvl w:ilvl="5" w:tplc="0409001B" w:tentative="1">
+      <w:start w:val="1"/>
+      <w:numFmt w:val="lowerRoman"/>
+      <w:lvlText w:val="%6."/>
+      <w:lvlJc w:val="right"/>
+      <w:pPr>
+        <w:ind w:left="4320" w:hanging="180"/>
+      </w:pPr>
+    </w:lvl>
+    <w:lvl w:ilvl="6" w:tplc="0409000F" w:tentative="1">
+      <w:start w:val="1"/>
+      <w:numFmt w:val="decimal"/>
+      <w:lvlText w:val="%7."/>
+      <w:lvlJc w:val="left"/>
+      <w:pPr>
+        <w:ind w:left="5040" w:hanging="360"/>
+      </w:pPr>
+    </w:lvl>
+    <w:lvl w:ilvl="7" w:tplc="04090019" w:tentative="1">
+      <w:start w:val="1"/>
+      <w:numFmt w:val="lowerLetter"/>
+      <w:lvlText w:val="%8."/>
+      <w:lvlJc w:val="left"/>
+      <w:pPr>
+        <w:ind w:left="5760" w:hanging="360"/>
+      </w:pPr>
+    </w:lvl>
+    <w:lvl w:ilvl="8" w:tplc="0409001B" w:tentative="1">
+      <w:start w:val="1"/>
+      <w:numFmt w:val="lowerRoman"/>
+      <w:lvlText w:val="%9."/>
+      <w:lvlJc w:val="right"/>
+      <w:pPr>
+        <w:ind w:left="6480" w:hanging="180"/>
+      </w:pPr>
+    </w:lvl>
+  </w:abstractNum>
+  <w:abstractNum w:abstractNumId="34" w15:restartNumberingAfterBreak="0">
     <w:nsid w:val="76F97C32"/>
     <w:multiLevelType w:val="multilevel"/>
     <w:tmpl w:val="419C4880"/>
@@ -5336,68 +7274,202 @@
       </w:pPr>
     </w:lvl>
   </w:abstractNum>
+  <w:abstractNum w:abstractNumId="35" w15:restartNumberingAfterBreak="0">
+    <w:nsid w:val="79C436E8"/>
+    <w:multiLevelType w:val="hybridMultilevel"/>
+    <w:tmpl w:val="80D03DAE"/>
+    <w:lvl w:ilvl="0" w:tplc="3AE00D2E">
+      <w:start w:val="1"/>
+      <w:numFmt w:val="upperRoman"/>
+      <w:lvlText w:val="%1-"/>
+      <w:lvlJc w:val="left"/>
+      <w:pPr>
+        <w:ind w:left="1080" w:hanging="720"/>
+      </w:pPr>
+      <w:rPr>
+        <w:rFonts w:hint="default"/>
+      </w:rPr>
+    </w:lvl>
+    <w:lvl w:ilvl="1" w:tplc="04090019" w:tentative="1">
+      <w:start w:val="1"/>
+      <w:numFmt w:val="lowerLetter"/>
+      <w:lvlText w:val="%2."/>
+      <w:lvlJc w:val="left"/>
+      <w:pPr>
+        <w:ind w:left="1440" w:hanging="360"/>
+      </w:pPr>
+    </w:lvl>
+    <w:lvl w:ilvl="2" w:tplc="0409001B" w:tentative="1">
+      <w:start w:val="1"/>
+      <w:numFmt w:val="lowerRoman"/>
+      <w:lvlText w:val="%3."/>
+      <w:lvlJc w:val="right"/>
+      <w:pPr>
+        <w:ind w:left="2160" w:hanging="180"/>
+      </w:pPr>
+    </w:lvl>
+    <w:lvl w:ilvl="3" w:tplc="0409000F" w:tentative="1">
+      <w:start w:val="1"/>
+      <w:numFmt w:val="decimal"/>
+      <w:lvlText w:val="%4."/>
+      <w:lvlJc w:val="left"/>
+      <w:pPr>
+        <w:ind w:left="2880" w:hanging="360"/>
+      </w:pPr>
+    </w:lvl>
+    <w:lvl w:ilvl="4" w:tplc="04090019" w:tentative="1">
+      <w:start w:val="1"/>
+      <w:numFmt w:val="lowerLetter"/>
+      <w:lvlText w:val="%5."/>
+      <w:lvlJc w:val="left"/>
+      <w:pPr>
+        <w:ind w:left="3600" w:hanging="360"/>
+      </w:pPr>
+    </w:lvl>
+    <w:lvl w:ilvl="5" w:tplc="0409001B" w:tentative="1">
+      <w:start w:val="1"/>
+      <w:numFmt w:val="lowerRoman"/>
+      <w:lvlText w:val="%6."/>
+      <w:lvlJc w:val="right"/>
+      <w:pPr>
+        <w:ind w:left="4320" w:hanging="180"/>
+      </w:pPr>
+    </w:lvl>
+    <w:lvl w:ilvl="6" w:tplc="0409000F" w:tentative="1">
+      <w:start w:val="1"/>
+      <w:numFmt w:val="decimal"/>
+      <w:lvlText w:val="%7."/>
+      <w:lvlJc w:val="left"/>
+      <w:pPr>
+        <w:ind w:left="5040" w:hanging="360"/>
+      </w:pPr>
+    </w:lvl>
+    <w:lvl w:ilvl="7" w:tplc="04090019" w:tentative="1">
+      <w:start w:val="1"/>
+      <w:numFmt w:val="lowerLetter"/>
+      <w:lvlText w:val="%8."/>
+      <w:lvlJc w:val="left"/>
+      <w:pPr>
+        <w:ind w:left="5760" w:hanging="360"/>
+      </w:pPr>
+    </w:lvl>
+    <w:lvl w:ilvl="8" w:tplc="0409001B" w:tentative="1">
+      <w:start w:val="1"/>
+      <w:numFmt w:val="lowerRoman"/>
+      <w:lvlText w:val="%9."/>
+      <w:lvlJc w:val="right"/>
+      <w:pPr>
+        <w:ind w:left="6480" w:hanging="180"/>
+      </w:pPr>
+    </w:lvl>
+  </w:abstractNum>
   <w:num w:numId="1" w16cid:durableId="710880372">
+    <w:abstractNumId w:val="10"/>
+  </w:num>
+  <w:num w:numId="2" w16cid:durableId="353271415">
+    <w:abstractNumId w:val="3"/>
+  </w:num>
+  <w:num w:numId="3" w16cid:durableId="1408304831">
+    <w:abstractNumId w:val="22"/>
+  </w:num>
+  <w:num w:numId="4" w16cid:durableId="1811436487">
+    <w:abstractNumId w:val="14"/>
+  </w:num>
+  <w:num w:numId="5" w16cid:durableId="65343554">
     <w:abstractNumId w:val="8"/>
   </w:num>
-  <w:num w:numId="2" w16cid:durableId="353271415">
+  <w:num w:numId="6" w16cid:durableId="819931247">
+    <w:abstractNumId w:val="28"/>
+  </w:num>
+  <w:num w:numId="7" w16cid:durableId="460464124">
+    <w:abstractNumId w:val="19"/>
+  </w:num>
+  <w:num w:numId="8" w16cid:durableId="2014063018">
+    <w:abstractNumId w:val="7"/>
+  </w:num>
+  <w:num w:numId="9" w16cid:durableId="1307860625">
+    <w:abstractNumId w:val="4"/>
+  </w:num>
+  <w:num w:numId="10" w16cid:durableId="1852185712">
+    <w:abstractNumId w:val="13"/>
+  </w:num>
+  <w:num w:numId="11" w16cid:durableId="1331248365">
+    <w:abstractNumId w:val="1"/>
+  </w:num>
+  <w:num w:numId="12" w16cid:durableId="1790390447">
+    <w:abstractNumId w:val="34"/>
+  </w:num>
+  <w:num w:numId="13" w16cid:durableId="1463234493">
+    <w:abstractNumId w:val="11"/>
+  </w:num>
+  <w:num w:numId="14" w16cid:durableId="1055274900">
+    <w:abstractNumId w:val="16"/>
+  </w:num>
+  <w:num w:numId="15" w16cid:durableId="1317294217">
+    <w:abstractNumId w:val="25"/>
+  </w:num>
+  <w:num w:numId="16" w16cid:durableId="1569220054">
+    <w:abstractNumId w:val="5"/>
+  </w:num>
+  <w:num w:numId="17" w16cid:durableId="2104524353">
+    <w:abstractNumId w:val="31"/>
+  </w:num>
+  <w:num w:numId="18" w16cid:durableId="1522860794">
+    <w:abstractNumId w:val="9"/>
+  </w:num>
+  <w:num w:numId="19" w16cid:durableId="1595282609">
     <w:abstractNumId w:val="2"/>
   </w:num>
-  <w:num w:numId="3" w16cid:durableId="1408304831">
+  <w:num w:numId="20" w16cid:durableId="281808221">
+    <w:abstractNumId w:val="17"/>
+  </w:num>
+  <w:num w:numId="21" w16cid:durableId="480536241">
+    <w:abstractNumId w:val="24"/>
+  </w:num>
+  <w:num w:numId="22" w16cid:durableId="1037466843">
+    <w:abstractNumId w:val="33"/>
+  </w:num>
+  <w:num w:numId="23" w16cid:durableId="352927357">
+    <w:abstractNumId w:val="32"/>
+  </w:num>
+  <w:num w:numId="24" w16cid:durableId="1782531834">
+    <w:abstractNumId w:val="35"/>
+  </w:num>
+  <w:num w:numId="25" w16cid:durableId="243493197">
+    <w:abstractNumId w:val="21"/>
+  </w:num>
+  <w:num w:numId="26" w16cid:durableId="1909220915">
+    <w:abstractNumId w:val="26"/>
+  </w:num>
+  <w:num w:numId="27" w16cid:durableId="229509465">
+    <w:abstractNumId w:val="20"/>
+  </w:num>
+  <w:num w:numId="28" w16cid:durableId="1808231795">
     <w:abstractNumId w:val="15"/>
   </w:num>
-  <w:num w:numId="4" w16cid:durableId="1811436487">
-    <w:abstractNumId w:val="11"/>
+  <w:num w:numId="29" w16cid:durableId="491799307">
+    <w:abstractNumId w:val="18"/>
   </w:num>
-  <w:num w:numId="5" w16cid:durableId="65343554">
+  <w:num w:numId="30" w16cid:durableId="1342313942">
+    <w:abstractNumId w:val="29"/>
+  </w:num>
+  <w:num w:numId="31" w16cid:durableId="2059477272">
+    <w:abstractNumId w:val="27"/>
+  </w:num>
+  <w:num w:numId="32" w16cid:durableId="2073233660">
+    <w:abstractNumId w:val="23"/>
+  </w:num>
+  <w:num w:numId="33" w16cid:durableId="1254241168">
+    <w:abstractNumId w:val="30"/>
+  </w:num>
+  <w:num w:numId="34" w16cid:durableId="527833930">
     <w:abstractNumId w:val="6"/>
   </w:num>
-  <w:num w:numId="6" w16cid:durableId="819931247">
-    <w:abstractNumId w:val="18"/>
-  </w:num>
-  <w:num w:numId="7" w16cid:durableId="460464124">
-    <w:abstractNumId w:val="14"/>
-  </w:num>
-  <w:num w:numId="8" w16cid:durableId="2014063018">
-    <w:abstractNumId w:val="5"/>
-  </w:num>
-  <w:num w:numId="9" w16cid:durableId="1307860625">
-    <w:abstractNumId w:val="3"/>
-  </w:num>
-  <w:num w:numId="10" w16cid:durableId="1852185712">
-    <w:abstractNumId w:val="10"/>
-  </w:num>
-  <w:num w:numId="11" w16cid:durableId="1331248365">
+  <w:num w:numId="35" w16cid:durableId="563220253">
     <w:abstractNumId w:val="0"/>
   </w:num>
-  <w:num w:numId="12" w16cid:durableId="1790390447">
-    <w:abstractNumId w:val="20"/>
-  </w:num>
-  <w:num w:numId="13" w16cid:durableId="1463234493">
-    <w:abstractNumId w:val="9"/>
-  </w:num>
-  <w:num w:numId="14" w16cid:durableId="1055274900">
+  <w:num w:numId="36" w16cid:durableId="96684814">
     <w:abstractNumId w:val="12"/>
-  </w:num>
-  <w:num w:numId="15" w16cid:durableId="1317294217">
-    <w:abstractNumId w:val="17"/>
-  </w:num>
-  <w:num w:numId="16" w16cid:durableId="1569220054">
-    <w:abstractNumId w:val="4"/>
-  </w:num>
-  <w:num w:numId="17" w16cid:durableId="2104524353">
-    <w:abstractNumId w:val="19"/>
-  </w:num>
-  <w:num w:numId="18" w16cid:durableId="1522860794">
-    <w:abstractNumId w:val="7"/>
-  </w:num>
-  <w:num w:numId="19" w16cid:durableId="1595282609">
-    <w:abstractNumId w:val="1"/>
-  </w:num>
-  <w:num w:numId="20" w16cid:durableId="281808221">
-    <w:abstractNumId w:val="13"/>
-  </w:num>
-  <w:num w:numId="21" w16cid:durableId="480536241">
-    <w:abstractNumId w:val="16"/>
   </w:num>
 </w:numbering>
 </file>
@@ -5802,10 +7874,9 @@
   <w:style w:type="paragraph" w:default="1" w:styleId="Normal">
     <w:name w:val="Normal"/>
     <w:qFormat/>
-    <w:rsid w:val="00705D48"/>
+    <w:rsid w:val="001763E6"/>
     <w:rPr>
       <w:rFonts w:asciiTheme="minorBidi" w:hAnsiTheme="minorBidi"/>
-      <w:sz w:val="24"/>
     </w:rPr>
   </w:style>
   <w:style w:type="paragraph" w:styleId="Heading1">
@@ -5815,7 +7886,7 @@
     <w:link w:val="Heading1Char"/>
     <w:uiPriority w:val="9"/>
     <w:qFormat/>
-    <w:rsid w:val="00BB1CED"/>
+    <w:rsid w:val="001763E6"/>
     <w:pPr>
       <w:keepNext/>
       <w:keepLines/>
@@ -5827,7 +7898,7 @@
       <w:b/>
       <w:i/>
       <w:color w:val="000000" w:themeColor="text1"/>
-      <w:sz w:val="36"/>
+      <w:sz w:val="32"/>
       <w:szCs w:val="32"/>
       <w:u w:val="single"/>
     </w:rPr>
@@ -5840,7 +7911,7 @@
     <w:uiPriority w:val="9"/>
     <w:unhideWhenUsed/>
     <w:qFormat/>
-    <w:rsid w:val="00754544"/>
+    <w:rsid w:val="001763E6"/>
     <w:pPr>
       <w:keepNext/>
       <w:keepLines/>
@@ -5852,7 +7923,7 @@
       <w:b/>
       <w:i/>
       <w:color w:val="000000" w:themeColor="text1"/>
-      <w:sz w:val="32"/>
+      <w:sz w:val="28"/>
       <w:szCs w:val="26"/>
       <w:u w:val="single"/>
     </w:rPr>
@@ -5889,13 +7960,13 @@
     <w:basedOn w:val="DefaultParagraphFont"/>
     <w:link w:val="Heading1"/>
     <w:uiPriority w:val="9"/>
-    <w:rsid w:val="00BB1CED"/>
+    <w:rsid w:val="001763E6"/>
     <w:rPr>
       <w:rFonts w:asciiTheme="majorBidi" w:eastAsiaTheme="majorEastAsia" w:hAnsiTheme="majorBidi" w:cstheme="majorBidi"/>
       <w:b/>
       <w:i/>
       <w:color w:val="000000" w:themeColor="text1"/>
-      <w:sz w:val="36"/>
+      <w:sz w:val="32"/>
       <w:szCs w:val="32"/>
       <w:u w:val="single"/>
     </w:rPr>
@@ -5905,13 +7976,13 @@
     <w:basedOn w:val="DefaultParagraphFont"/>
     <w:link w:val="Heading2"/>
     <w:uiPriority w:val="9"/>
-    <w:rsid w:val="00754544"/>
+    <w:rsid w:val="001763E6"/>
     <w:rPr>
       <w:rFonts w:asciiTheme="majorBidi" w:eastAsiaTheme="majorEastAsia" w:hAnsiTheme="majorBidi" w:cstheme="majorBidi"/>
       <w:b/>
       <w:i/>
       <w:color w:val="000000" w:themeColor="text1"/>
-      <w:sz w:val="32"/>
+      <w:sz w:val="28"/>
       <w:szCs w:val="26"/>
       <w:u w:val="single"/>
     </w:rPr>

</xml_diff>